<commit_message>
Added github link in docx.
</commit_message>
<xml_diff>
--- a/COVID-19 India live status/Python Script to visualize COVID.docx
+++ b/COVID-19 India live status/Python Script to visualize COVID.docx
@@ -517,7 +517,6 @@
           <w:szCs w:val="28"/>
         </w:rPr>
       </w:pPr>
-      <w:proofErr w:type="spellStart"/>
       <w:r>
         <w:rPr>
           <w:rFonts w:cstheme="minorHAnsi"/>
@@ -526,9 +525,8 @@
           <w:sz w:val="28"/>
           <w:szCs w:val="28"/>
         </w:rPr>
-        <w:t>addTotalCount</w:t>
-      </w:r>
-      <w:proofErr w:type="spellEnd"/>
+        <w:t>addTotalCount() :-</w:t>
+      </w:r>
       <w:r>
         <w:rPr>
           <w:rFonts w:cstheme="minorHAnsi"/>
@@ -537,8 +535,102 @@
           <w:sz w:val="28"/>
           <w:szCs w:val="28"/>
         </w:rPr>
-        <w:t>() :-</w:t>
-      </w:r>
+        <w:t xml:space="preserve"> </w:t>
+      </w:r>
+      <w:r>
+        <w:rPr>
+          <w:rFonts w:cstheme="minorHAnsi"/>
+          <w:sz w:val="28"/>
+          <w:szCs w:val="28"/>
+        </w:rPr>
+        <w:t xml:space="preserve">This function takes the above-mentioned list and adds an </w:t>
+      </w:r>
+    </w:p>
+    <w:p>
+      <w:pPr>
+        <w:rPr>
+          <w:rFonts w:cstheme="minorHAnsi"/>
+          <w:sz w:val="28"/>
+          <w:szCs w:val="28"/>
+        </w:rPr>
+      </w:pPr>
+      <w:r>
+        <w:rPr>
+          <w:rFonts w:cstheme="minorHAnsi"/>
+          <w:sz w:val="28"/>
+          <w:szCs w:val="28"/>
+        </w:rPr>
+        <w:tab/>
+      </w:r>
+      <w:r>
+        <w:rPr>
+          <w:rFonts w:cstheme="minorHAnsi"/>
+          <w:sz w:val="28"/>
+          <w:szCs w:val="28"/>
+        </w:rPr>
+        <w:tab/>
+      </w:r>
+      <w:r>
+        <w:rPr>
+          <w:rFonts w:cstheme="minorHAnsi"/>
+          <w:sz w:val="28"/>
+          <w:szCs w:val="28"/>
+        </w:rPr>
+        <w:tab/>
+        <w:t xml:space="preserve">entry at end of list containing total counts in India. It returns </w:t>
+      </w:r>
+    </w:p>
+    <w:p>
+      <w:pPr>
+        <w:rPr>
+          <w:rFonts w:cstheme="minorHAnsi"/>
+          <w:sz w:val="28"/>
+          <w:szCs w:val="28"/>
+        </w:rPr>
+      </w:pPr>
+      <w:r>
+        <w:rPr>
+          <w:rFonts w:cstheme="minorHAnsi"/>
+          <w:sz w:val="28"/>
+          <w:szCs w:val="28"/>
+        </w:rPr>
+        <w:tab/>
+      </w:r>
+      <w:r>
+        <w:rPr>
+          <w:rFonts w:cstheme="minorHAnsi"/>
+          <w:sz w:val="28"/>
+          <w:szCs w:val="28"/>
+        </w:rPr>
+        <w:tab/>
+      </w:r>
+      <w:r>
+        <w:rPr>
+          <w:rFonts w:cstheme="minorHAnsi"/>
+          <w:sz w:val="28"/>
+          <w:szCs w:val="28"/>
+        </w:rPr>
+        <w:tab/>
+        <w:t>the same list.</w:t>
+      </w:r>
+    </w:p>
+    <w:p>
+      <w:pPr>
+        <w:rPr>
+          <w:rFonts w:cstheme="minorHAnsi"/>
+          <w:sz w:val="28"/>
+          <w:szCs w:val="28"/>
+        </w:rPr>
+      </w:pPr>
+    </w:p>
+    <w:p>
+      <w:pPr>
+        <w:rPr>
+          <w:rFonts w:cstheme="minorHAnsi"/>
+          <w:sz w:val="28"/>
+          <w:szCs w:val="28"/>
+        </w:rPr>
+      </w:pPr>
       <w:r>
         <w:rPr>
           <w:rFonts w:cstheme="minorHAnsi"/>
@@ -547,103 +639,9 @@
           <w:sz w:val="28"/>
           <w:szCs w:val="28"/>
         </w:rPr>
-        <w:t xml:space="preserve"> </w:t>
-      </w:r>
-      <w:r>
-        <w:rPr>
-          <w:rFonts w:cstheme="minorHAnsi"/>
-          <w:sz w:val="28"/>
-          <w:szCs w:val="28"/>
-        </w:rPr>
-        <w:t xml:space="preserve">This function takes the above-mentioned list and adds an </w:t>
-      </w:r>
-    </w:p>
-    <w:p>
-      <w:pPr>
-        <w:rPr>
-          <w:rFonts w:cstheme="minorHAnsi"/>
-          <w:sz w:val="28"/>
-          <w:szCs w:val="28"/>
-        </w:rPr>
-      </w:pPr>
-      <w:r>
-        <w:rPr>
-          <w:rFonts w:cstheme="minorHAnsi"/>
-          <w:sz w:val="28"/>
-          <w:szCs w:val="28"/>
-        </w:rPr>
-        <w:tab/>
-      </w:r>
-      <w:r>
-        <w:rPr>
-          <w:rFonts w:cstheme="minorHAnsi"/>
-          <w:sz w:val="28"/>
-          <w:szCs w:val="28"/>
-        </w:rPr>
-        <w:tab/>
-      </w:r>
-      <w:r>
-        <w:rPr>
-          <w:rFonts w:cstheme="minorHAnsi"/>
-          <w:sz w:val="28"/>
-          <w:szCs w:val="28"/>
-        </w:rPr>
-        <w:tab/>
-        <w:t xml:space="preserve">entry at end of list containing total counts in India. It returns </w:t>
-      </w:r>
-    </w:p>
-    <w:p>
-      <w:pPr>
-        <w:rPr>
-          <w:rFonts w:cstheme="minorHAnsi"/>
-          <w:sz w:val="28"/>
-          <w:szCs w:val="28"/>
-        </w:rPr>
-      </w:pPr>
-      <w:r>
-        <w:rPr>
-          <w:rFonts w:cstheme="minorHAnsi"/>
-          <w:sz w:val="28"/>
-          <w:szCs w:val="28"/>
-        </w:rPr>
-        <w:tab/>
-      </w:r>
-      <w:r>
-        <w:rPr>
-          <w:rFonts w:cstheme="minorHAnsi"/>
-          <w:sz w:val="28"/>
-          <w:szCs w:val="28"/>
-        </w:rPr>
-        <w:tab/>
-      </w:r>
-      <w:r>
-        <w:rPr>
-          <w:rFonts w:cstheme="minorHAnsi"/>
-          <w:sz w:val="28"/>
-          <w:szCs w:val="28"/>
-        </w:rPr>
-        <w:tab/>
-        <w:t>the same list.</w:t>
-      </w:r>
-    </w:p>
-    <w:p>
-      <w:pPr>
-        <w:rPr>
-          <w:rFonts w:cstheme="minorHAnsi"/>
-          <w:sz w:val="28"/>
-          <w:szCs w:val="28"/>
-        </w:rPr>
-      </w:pPr>
-    </w:p>
-    <w:p>
-      <w:pPr>
-        <w:rPr>
-          <w:rFonts w:cstheme="minorHAnsi"/>
-          <w:sz w:val="28"/>
-          <w:szCs w:val="28"/>
-        </w:rPr>
-      </w:pPr>
-      <w:proofErr w:type="spellStart"/>
+        <w:lastRenderedPageBreak/>
+        <w:t>prinTable() :-</w:t>
+      </w:r>
       <w:r>
         <w:rPr>
           <w:rFonts w:cstheme="minorHAnsi"/>
@@ -652,10 +650,60 @@
           <w:sz w:val="28"/>
           <w:szCs w:val="28"/>
         </w:rPr>
-        <w:lastRenderedPageBreak/>
-        <w:t>prinTable</w:t>
-      </w:r>
-      <w:proofErr w:type="spellEnd"/>
+        <w:t xml:space="preserve"> </w:t>
+      </w:r>
+      <w:r>
+        <w:rPr>
+          <w:rFonts w:cstheme="minorHAnsi"/>
+          <w:sz w:val="28"/>
+          <w:szCs w:val="28"/>
+        </w:rPr>
+        <w:tab/>
+        <w:t xml:space="preserve">This function prints a nicely formatted table in your console </w:t>
+      </w:r>
+    </w:p>
+    <w:p>
+      <w:pPr>
+        <w:rPr>
+          <w:rFonts w:cstheme="minorHAnsi"/>
+          <w:sz w:val="28"/>
+          <w:szCs w:val="28"/>
+        </w:rPr>
+      </w:pPr>
+      <w:r>
+        <w:rPr>
+          <w:rFonts w:cstheme="minorHAnsi"/>
+          <w:sz w:val="28"/>
+          <w:szCs w:val="28"/>
+        </w:rPr>
+        <w:tab/>
+      </w:r>
+      <w:r>
+        <w:rPr>
+          <w:rFonts w:cstheme="minorHAnsi"/>
+          <w:sz w:val="28"/>
+          <w:szCs w:val="28"/>
+        </w:rPr>
+        <w:tab/>
+      </w:r>
+      <w:r>
+        <w:rPr>
+          <w:rFonts w:cstheme="minorHAnsi"/>
+          <w:sz w:val="28"/>
+          <w:szCs w:val="28"/>
+        </w:rPr>
+        <w:tab/>
+        <w:t>using standard output stream (STDOUT).</w:t>
+      </w:r>
+    </w:p>
+    <w:p>
+      <w:pPr>
+        <w:rPr>
+          <w:rFonts w:cstheme="minorHAnsi"/>
+          <w:sz w:val="28"/>
+          <w:szCs w:val="28"/>
+        </w:rPr>
+      </w:pPr>
       <w:r>
         <w:rPr>
           <w:rFonts w:cstheme="minorHAnsi"/>
@@ -664,8 +712,119 @@
           <w:sz w:val="28"/>
           <w:szCs w:val="28"/>
         </w:rPr>
-        <w:t>() :-</w:t>
-      </w:r>
+        <w:t>createStateData() :-</w:t>
+      </w:r>
+      <w:r>
+        <w:rPr>
+          <w:rFonts w:cstheme="minorHAnsi"/>
+          <w:sz w:val="28"/>
+          <w:szCs w:val="28"/>
+        </w:rPr>
+        <w:t xml:space="preserve"> This function takes list containing data about all states and </w:t>
+      </w:r>
+    </w:p>
+    <w:p>
+      <w:pPr>
+        <w:rPr>
+          <w:rFonts w:cstheme="minorHAnsi"/>
+          <w:sz w:val="28"/>
+          <w:szCs w:val="28"/>
+        </w:rPr>
+      </w:pPr>
+      <w:r>
+        <w:rPr>
+          <w:rFonts w:cstheme="minorHAnsi"/>
+          <w:sz w:val="28"/>
+          <w:szCs w:val="28"/>
+        </w:rPr>
+        <w:tab/>
+      </w:r>
+      <w:r>
+        <w:rPr>
+          <w:rFonts w:cstheme="minorHAnsi"/>
+          <w:sz w:val="28"/>
+          <w:szCs w:val="28"/>
+        </w:rPr>
+        <w:tab/>
+      </w:r>
+      <w:r>
+        <w:rPr>
+          <w:rFonts w:cstheme="minorHAnsi"/>
+          <w:sz w:val="28"/>
+          <w:szCs w:val="28"/>
+        </w:rPr>
+        <w:tab/>
+        <w:t xml:space="preserve">returns two lists, one containing data about States name </w:t>
+      </w:r>
+    </w:p>
+    <w:p>
+      <w:pPr>
+        <w:rPr>
+          <w:rFonts w:cstheme="minorHAnsi"/>
+          <w:sz w:val="28"/>
+          <w:szCs w:val="28"/>
+        </w:rPr>
+      </w:pPr>
+      <w:r>
+        <w:rPr>
+          <w:rFonts w:cstheme="minorHAnsi"/>
+          <w:sz w:val="28"/>
+          <w:szCs w:val="28"/>
+        </w:rPr>
+        <w:tab/>
+      </w:r>
+      <w:r>
+        <w:rPr>
+          <w:rFonts w:cstheme="minorHAnsi"/>
+          <w:sz w:val="28"/>
+          <w:szCs w:val="28"/>
+        </w:rPr>
+        <w:tab/>
+      </w:r>
+      <w:r>
+        <w:rPr>
+          <w:rFonts w:cstheme="minorHAnsi"/>
+          <w:sz w:val="28"/>
+          <w:szCs w:val="28"/>
+        </w:rPr>
+        <w:tab/>
+        <w:t xml:space="preserve">and </w:t>
+      </w:r>
+      <w:r>
+        <w:rPr>
+          <w:rFonts w:cstheme="minorHAnsi"/>
+          <w:sz w:val="28"/>
+          <w:szCs w:val="28"/>
+        </w:rPr>
+        <w:t xml:space="preserve">another containing numbers of cases in each </w:t>
+      </w:r>
+      <w:proofErr w:type="gramStart"/>
+      <w:r>
+        <w:rPr>
+          <w:rFonts w:cstheme="minorHAnsi"/>
+          <w:sz w:val="28"/>
+          <w:szCs w:val="28"/>
+        </w:rPr>
+        <w:t>states</w:t>
+      </w:r>
+      <w:proofErr w:type="gramEnd"/>
+      <w:r>
+        <w:rPr>
+          <w:rFonts w:cstheme="minorHAnsi"/>
+          <w:sz w:val="28"/>
+          <w:szCs w:val="28"/>
+        </w:rPr>
+        <w:t>.</w:t>
+      </w:r>
+    </w:p>
+    <w:p>
+      <w:pPr>
+        <w:rPr>
+          <w:rFonts w:cstheme="minorHAnsi"/>
+          <w:sz w:val="28"/>
+          <w:szCs w:val="28"/>
+        </w:rPr>
+      </w:pPr>
       <w:r>
         <w:rPr>
           <w:rFonts w:cstheme="minorHAnsi"/>
@@ -674,61 +833,94 @@
           <w:sz w:val="28"/>
           <w:szCs w:val="28"/>
         </w:rPr>
-        <w:t xml:space="preserve"> </w:t>
-      </w:r>
-      <w:r>
-        <w:rPr>
-          <w:rFonts w:cstheme="minorHAnsi"/>
-          <w:sz w:val="28"/>
-          <w:szCs w:val="28"/>
-        </w:rPr>
-        <w:tab/>
-        <w:t xml:space="preserve">This function prints a nicely formatted table in your console </w:t>
-      </w:r>
-    </w:p>
-    <w:p>
-      <w:pPr>
-        <w:rPr>
-          <w:rFonts w:cstheme="minorHAnsi"/>
-          <w:sz w:val="28"/>
-          <w:szCs w:val="28"/>
-        </w:rPr>
-      </w:pPr>
-      <w:r>
-        <w:rPr>
-          <w:rFonts w:cstheme="minorHAnsi"/>
-          <w:sz w:val="28"/>
-          <w:szCs w:val="28"/>
-        </w:rPr>
-        <w:tab/>
-      </w:r>
-      <w:r>
-        <w:rPr>
-          <w:rFonts w:cstheme="minorHAnsi"/>
-          <w:sz w:val="28"/>
-          <w:szCs w:val="28"/>
-        </w:rPr>
-        <w:tab/>
-      </w:r>
-      <w:r>
-        <w:rPr>
-          <w:rFonts w:cstheme="minorHAnsi"/>
-          <w:sz w:val="28"/>
-          <w:szCs w:val="28"/>
-        </w:rPr>
-        <w:tab/>
-        <w:t>using standard output stream (STDOUT).</w:t>
-      </w:r>
-    </w:p>
-    <w:p>
-      <w:pPr>
-        <w:rPr>
-          <w:rFonts w:cstheme="minorHAnsi"/>
-          <w:sz w:val="28"/>
-          <w:szCs w:val="28"/>
-        </w:rPr>
-      </w:pPr>
-      <w:proofErr w:type="spellStart"/>
+        <w:t xml:space="preserve">removeTotalCount() :- </w:t>
+      </w:r>
+      <w:r>
+        <w:rPr>
+          <w:rFonts w:cstheme="minorHAnsi"/>
+          <w:sz w:val="28"/>
+          <w:szCs w:val="28"/>
+        </w:rPr>
+        <w:t>This function removes Total count data from the two</w:t>
+      </w:r>
+    </w:p>
+    <w:p>
+      <w:pPr>
+        <w:rPr>
+          <w:rFonts w:cstheme="minorHAnsi"/>
+          <w:sz w:val="28"/>
+          <w:szCs w:val="28"/>
+        </w:rPr>
+      </w:pPr>
+      <w:r>
+        <w:rPr>
+          <w:rFonts w:cstheme="minorHAnsi"/>
+          <w:sz w:val="28"/>
+          <w:szCs w:val="28"/>
+        </w:rPr>
+        <w:tab/>
+      </w:r>
+      <w:r>
+        <w:rPr>
+          <w:rFonts w:cstheme="minorHAnsi"/>
+          <w:sz w:val="28"/>
+          <w:szCs w:val="28"/>
+        </w:rPr>
+        <w:tab/>
+      </w:r>
+      <w:r>
+        <w:rPr>
+          <w:rFonts w:cstheme="minorHAnsi"/>
+          <w:sz w:val="28"/>
+          <w:szCs w:val="28"/>
+        </w:rPr>
+        <w:tab/>
+        <w:t xml:space="preserve">lists returned by above function and then returns the </w:t>
+      </w:r>
+    </w:p>
+    <w:p>
+      <w:pPr>
+        <w:rPr>
+          <w:rFonts w:cstheme="minorHAnsi"/>
+          <w:sz w:val="28"/>
+          <w:szCs w:val="28"/>
+        </w:rPr>
+      </w:pPr>
+      <w:r>
+        <w:rPr>
+          <w:rFonts w:cstheme="minorHAnsi"/>
+          <w:sz w:val="28"/>
+          <w:szCs w:val="28"/>
+        </w:rPr>
+        <w:tab/>
+      </w:r>
+      <w:r>
+        <w:rPr>
+          <w:rFonts w:cstheme="minorHAnsi"/>
+          <w:sz w:val="28"/>
+          <w:szCs w:val="28"/>
+        </w:rPr>
+        <w:tab/>
+      </w:r>
+      <w:r>
+        <w:rPr>
+          <w:rFonts w:cstheme="minorHAnsi"/>
+          <w:sz w:val="28"/>
+          <w:szCs w:val="28"/>
+        </w:rPr>
+        <w:tab/>
+        <w:t>modified lists.</w:t>
+      </w:r>
+    </w:p>
+    <w:p>
+      <w:pPr>
+        <w:ind w:left="2160" w:hanging="2160"/>
+        <w:rPr>
+          <w:rFonts w:cstheme="minorHAnsi"/>
+          <w:sz w:val="28"/>
+          <w:szCs w:val="28"/>
+        </w:rPr>
+      </w:pPr>
       <w:r>
         <w:rPr>
           <w:rFonts w:cstheme="minorHAnsi"/>
@@ -737,9 +929,35 @@
           <w:sz w:val="28"/>
           <w:szCs w:val="28"/>
         </w:rPr>
-        <w:t>createStateData</w:t>
-      </w:r>
-      <w:proofErr w:type="spellEnd"/>
+        <w:t xml:space="preserve">plotGraph() :- </w:t>
+      </w:r>
+      <w:r>
+        <w:rPr>
+          <w:rFonts w:cstheme="minorHAnsi"/>
+          <w:sz w:val="28"/>
+          <w:szCs w:val="28"/>
+        </w:rPr>
+        <w:t xml:space="preserve"> </w:t>
+      </w:r>
+      <w:r>
+        <w:rPr>
+          <w:rFonts w:cstheme="minorHAnsi"/>
+          <w:sz w:val="28"/>
+          <w:szCs w:val="28"/>
+        </w:rPr>
+        <w:tab/>
+        <w:t>This function takes 3 lists containing Serial number, States name, and number of Cases in Each state. It uses matplotlib</w:t>
+      </w:r>
+    </w:p>
+    <w:p>
+      <w:pPr>
+        <w:ind w:left="2160" w:hanging="2160"/>
+        <w:rPr>
+          <w:rFonts w:cstheme="minorHAnsi"/>
+          <w:sz w:val="28"/>
+          <w:szCs w:val="28"/>
+        </w:rPr>
+      </w:pPr>
       <w:r>
         <w:rPr>
           <w:rFonts w:cstheme="minorHAnsi"/>
@@ -748,120 +966,33 @@
           <w:sz w:val="28"/>
           <w:szCs w:val="28"/>
         </w:rPr>
-        <w:t>() :-</w:t>
-      </w:r>
-      <w:r>
-        <w:rPr>
-          <w:rFonts w:cstheme="minorHAnsi"/>
-          <w:sz w:val="28"/>
-          <w:szCs w:val="28"/>
-        </w:rPr>
-        <w:t xml:space="preserve"> This function takes list containing data about all states and </w:t>
-      </w:r>
-    </w:p>
-    <w:p>
-      <w:pPr>
-        <w:rPr>
-          <w:rFonts w:cstheme="minorHAnsi"/>
-          <w:sz w:val="28"/>
-          <w:szCs w:val="28"/>
-        </w:rPr>
-      </w:pPr>
-      <w:r>
-        <w:rPr>
-          <w:rFonts w:cstheme="minorHAnsi"/>
-          <w:sz w:val="28"/>
-          <w:szCs w:val="28"/>
-        </w:rPr>
-        <w:tab/>
-      </w:r>
-      <w:r>
-        <w:rPr>
-          <w:rFonts w:cstheme="minorHAnsi"/>
-          <w:sz w:val="28"/>
-          <w:szCs w:val="28"/>
-        </w:rPr>
-        <w:tab/>
-      </w:r>
-      <w:r>
-        <w:rPr>
-          <w:rFonts w:cstheme="minorHAnsi"/>
-          <w:sz w:val="28"/>
-          <w:szCs w:val="28"/>
-        </w:rPr>
-        <w:tab/>
-        <w:t xml:space="preserve">returns two lists, one containing data about States name </w:t>
-      </w:r>
-    </w:p>
-    <w:p>
-      <w:pPr>
-        <w:rPr>
-          <w:rFonts w:cstheme="minorHAnsi"/>
-          <w:sz w:val="28"/>
-          <w:szCs w:val="28"/>
-        </w:rPr>
-      </w:pPr>
-      <w:r>
-        <w:rPr>
-          <w:rFonts w:cstheme="minorHAnsi"/>
-          <w:sz w:val="28"/>
-          <w:szCs w:val="28"/>
-        </w:rPr>
-        <w:tab/>
-      </w:r>
-      <w:r>
-        <w:rPr>
-          <w:rFonts w:cstheme="minorHAnsi"/>
-          <w:sz w:val="28"/>
-          <w:szCs w:val="28"/>
-        </w:rPr>
-        <w:tab/>
-      </w:r>
-      <w:r>
-        <w:rPr>
-          <w:rFonts w:cstheme="minorHAnsi"/>
-          <w:sz w:val="28"/>
-          <w:szCs w:val="28"/>
-        </w:rPr>
-        <w:tab/>
-        <w:t xml:space="preserve">and </w:t>
-      </w:r>
-      <w:r>
-        <w:rPr>
-          <w:rFonts w:cstheme="minorHAnsi"/>
-          <w:sz w:val="28"/>
-          <w:szCs w:val="28"/>
-        </w:rPr>
-        <w:t xml:space="preserve">another containing numbers of cases in each </w:t>
-      </w:r>
-      <w:proofErr w:type="gramStart"/>
-      <w:r>
-        <w:rPr>
-          <w:rFonts w:cstheme="minorHAnsi"/>
-          <w:sz w:val="28"/>
-          <w:szCs w:val="28"/>
-        </w:rPr>
-        <w:t>states</w:t>
-      </w:r>
-      <w:proofErr w:type="gramEnd"/>
-      <w:r>
-        <w:rPr>
-          <w:rFonts w:cstheme="minorHAnsi"/>
-          <w:sz w:val="28"/>
-          <w:szCs w:val="28"/>
-        </w:rPr>
-        <w:t>.</w:t>
-      </w:r>
-    </w:p>
-    <w:p>
-      <w:pPr>
-        <w:rPr>
-          <w:rFonts w:cstheme="minorHAnsi"/>
-          <w:sz w:val="28"/>
-          <w:szCs w:val="28"/>
-        </w:rPr>
-      </w:pPr>
-      <w:proofErr w:type="spellStart"/>
+        <w:tab/>
+      </w:r>
+      <w:r>
+        <w:rPr>
+          <w:rFonts w:cstheme="minorHAnsi"/>
+          <w:sz w:val="28"/>
+          <w:szCs w:val="28"/>
+        </w:rPr>
+        <w:t>to plot the graph.</w:t>
+      </w:r>
+    </w:p>
+    <w:p>
+      <w:pPr>
+        <w:rPr>
+          <w:rFonts w:cstheme="minorHAnsi"/>
+          <w:sz w:val="28"/>
+          <w:szCs w:val="28"/>
+        </w:rPr>
+      </w:pPr>
+      <w:r>
+        <w:rPr>
+          <w:rFonts w:cstheme="minorHAnsi"/>
+          <w:sz w:val="28"/>
+          <w:szCs w:val="28"/>
+        </w:rPr>
+        <w:t xml:space="preserve">And, at the end there is </w:t>
+      </w:r>
       <w:r>
         <w:rPr>
           <w:rFonts w:cstheme="minorHAnsi"/>
@@ -870,197 +1001,6 @@
           <w:sz w:val="28"/>
           <w:szCs w:val="28"/>
         </w:rPr>
-        <w:t>removeTotalCount</w:t>
-      </w:r>
-      <w:proofErr w:type="spellEnd"/>
-      <w:r>
-        <w:rPr>
-          <w:rFonts w:cstheme="minorHAnsi"/>
-          <w:b/>
-          <w:bCs/>
-          <w:sz w:val="28"/>
-          <w:szCs w:val="28"/>
-        </w:rPr>
-        <w:t xml:space="preserve">() :- </w:t>
-      </w:r>
-      <w:r>
-        <w:rPr>
-          <w:rFonts w:cstheme="minorHAnsi"/>
-          <w:sz w:val="28"/>
-          <w:szCs w:val="28"/>
-        </w:rPr>
-        <w:t>This function removes Total count data from the two</w:t>
-      </w:r>
-    </w:p>
-    <w:p>
-      <w:pPr>
-        <w:rPr>
-          <w:rFonts w:cstheme="minorHAnsi"/>
-          <w:sz w:val="28"/>
-          <w:szCs w:val="28"/>
-        </w:rPr>
-      </w:pPr>
-      <w:r>
-        <w:rPr>
-          <w:rFonts w:cstheme="minorHAnsi"/>
-          <w:sz w:val="28"/>
-          <w:szCs w:val="28"/>
-        </w:rPr>
-        <w:tab/>
-      </w:r>
-      <w:r>
-        <w:rPr>
-          <w:rFonts w:cstheme="minorHAnsi"/>
-          <w:sz w:val="28"/>
-          <w:szCs w:val="28"/>
-        </w:rPr>
-        <w:tab/>
-      </w:r>
-      <w:r>
-        <w:rPr>
-          <w:rFonts w:cstheme="minorHAnsi"/>
-          <w:sz w:val="28"/>
-          <w:szCs w:val="28"/>
-        </w:rPr>
-        <w:tab/>
-        <w:t xml:space="preserve">lists returned by above function and then returns the </w:t>
-      </w:r>
-    </w:p>
-    <w:p>
-      <w:pPr>
-        <w:rPr>
-          <w:rFonts w:cstheme="minorHAnsi"/>
-          <w:sz w:val="28"/>
-          <w:szCs w:val="28"/>
-        </w:rPr>
-      </w:pPr>
-      <w:r>
-        <w:rPr>
-          <w:rFonts w:cstheme="minorHAnsi"/>
-          <w:sz w:val="28"/>
-          <w:szCs w:val="28"/>
-        </w:rPr>
-        <w:tab/>
-      </w:r>
-      <w:r>
-        <w:rPr>
-          <w:rFonts w:cstheme="minorHAnsi"/>
-          <w:sz w:val="28"/>
-          <w:szCs w:val="28"/>
-        </w:rPr>
-        <w:tab/>
-      </w:r>
-      <w:r>
-        <w:rPr>
-          <w:rFonts w:cstheme="minorHAnsi"/>
-          <w:sz w:val="28"/>
-          <w:szCs w:val="28"/>
-        </w:rPr>
-        <w:tab/>
-        <w:t>modified lists.</w:t>
-      </w:r>
-    </w:p>
-    <w:p>
-      <w:pPr>
-        <w:ind w:left="2160" w:hanging="2160"/>
-        <w:rPr>
-          <w:rFonts w:cstheme="minorHAnsi"/>
-          <w:sz w:val="28"/>
-          <w:szCs w:val="28"/>
-        </w:rPr>
-      </w:pPr>
-      <w:proofErr w:type="spellStart"/>
-      <w:r>
-        <w:rPr>
-          <w:rFonts w:cstheme="minorHAnsi"/>
-          <w:b/>
-          <w:bCs/>
-          <w:sz w:val="28"/>
-          <w:szCs w:val="28"/>
-        </w:rPr>
-        <w:t>plotGraph</w:t>
-      </w:r>
-      <w:proofErr w:type="spellEnd"/>
-      <w:r>
-        <w:rPr>
-          <w:rFonts w:cstheme="minorHAnsi"/>
-          <w:b/>
-          <w:bCs/>
-          <w:sz w:val="28"/>
-          <w:szCs w:val="28"/>
-        </w:rPr>
-        <w:t xml:space="preserve">() :- </w:t>
-      </w:r>
-      <w:r>
-        <w:rPr>
-          <w:rFonts w:cstheme="minorHAnsi"/>
-          <w:sz w:val="28"/>
-          <w:szCs w:val="28"/>
-        </w:rPr>
-        <w:t xml:space="preserve"> </w:t>
-      </w:r>
-      <w:r>
-        <w:rPr>
-          <w:rFonts w:cstheme="minorHAnsi"/>
-          <w:sz w:val="28"/>
-          <w:szCs w:val="28"/>
-        </w:rPr>
-        <w:tab/>
-        <w:t>This function takes 3 lists containing Serial number, States name, and number of Cases in Each state. It uses matplotlib</w:t>
-      </w:r>
-    </w:p>
-    <w:p>
-      <w:pPr>
-        <w:ind w:left="2160" w:hanging="2160"/>
-        <w:rPr>
-          <w:rFonts w:cstheme="minorHAnsi"/>
-          <w:sz w:val="28"/>
-          <w:szCs w:val="28"/>
-        </w:rPr>
-      </w:pPr>
-      <w:r>
-        <w:rPr>
-          <w:rFonts w:cstheme="minorHAnsi"/>
-          <w:b/>
-          <w:bCs/>
-          <w:sz w:val="28"/>
-          <w:szCs w:val="28"/>
-        </w:rPr>
-        <w:tab/>
-      </w:r>
-      <w:r>
-        <w:rPr>
-          <w:rFonts w:cstheme="minorHAnsi"/>
-          <w:sz w:val="28"/>
-          <w:szCs w:val="28"/>
-        </w:rPr>
-        <w:t>to plot the graph.</w:t>
-      </w:r>
-    </w:p>
-    <w:p>
-      <w:pPr>
-        <w:rPr>
-          <w:rFonts w:cstheme="minorHAnsi"/>
-          <w:sz w:val="28"/>
-          <w:szCs w:val="28"/>
-        </w:rPr>
-      </w:pPr>
-      <w:r>
-        <w:rPr>
-          <w:rFonts w:cstheme="minorHAnsi"/>
-          <w:sz w:val="28"/>
-          <w:szCs w:val="28"/>
-        </w:rPr>
-        <w:t xml:space="preserve">And, at the end there is </w:t>
-      </w:r>
-      <w:r>
-        <w:rPr>
-          <w:rFonts w:cstheme="minorHAnsi"/>
-          <w:b/>
-          <w:bCs/>
-          <w:sz w:val="28"/>
-          <w:szCs w:val="28"/>
-        </w:rPr>
         <w:t>main()</w:t>
       </w:r>
       <w:r>
@@ -1088,6 +1028,26 @@
         </w:rPr>
         <w:t xml:space="preserve">Finally, you can check the code here :- </w:t>
       </w:r>
+      <w:hyperlink r:id="rId5" w:history="1">
+        <w:r>
+          <w:rPr>
+            <w:rStyle w:val="Hyperlink"/>
+            <w:rFonts w:cstheme="minorHAnsi"/>
+            <w:sz w:val="28"/>
+            <w:szCs w:val="28"/>
+          </w:rPr>
+          <w:t>https://github.com/ujjukumar/Small-Projects/tree/master/COVID-19%20India%20live%20status</w:t>
+        </w:r>
+      </w:hyperlink>
+    </w:p>
+    <w:p>
+      <w:pPr>
+        <w:rPr>
+          <w:rFonts w:cstheme="minorHAnsi"/>
+          <w:sz w:val="28"/>
+          <w:szCs w:val="28"/>
+        </w:rPr>
+      </w:pPr>
     </w:p>
     <w:sectPr>
       <w:pgSz w:w="11906" w:h="16838"/>
@@ -1498,7 +1458,6 @@
   <w:style w:type="character" w:default="1" w:styleId="DefaultParagraphFont">
     <w:name w:val="Default Paragraph Font"/>
     <w:uiPriority w:val="1"/>
-    <w:semiHidden/>
     <w:unhideWhenUsed/>
   </w:style>
   <w:style w:type="table" w:default="1" w:styleId="TableNormal">

</xml_diff>

<commit_message>
Updated docs and screenshots.
</commit_message>
<xml_diff>
--- a/COVID-19 India live status/Python Script to visualize COVID.docx
+++ b/COVID-19 India live status/Python Script to visualize COVID.docx
@@ -36,7 +36,23 @@
           <w:sz w:val="28"/>
           <w:szCs w:val="28"/>
         </w:rPr>
-        <w:t>The day was 11</w:t>
+        <w:t>On</w:t>
+      </w:r>
+      <w:r>
+        <w:rPr>
+          <w:rFonts w:cstheme="minorHAnsi"/>
+          <w:sz w:val="28"/>
+          <w:szCs w:val="28"/>
+        </w:rPr>
+        <w:t xml:space="preserve"> March</w:t>
+      </w:r>
+      <w:r>
+        <w:rPr>
+          <w:rFonts w:cstheme="minorHAnsi"/>
+          <w:sz w:val="28"/>
+          <w:szCs w:val="28"/>
+        </w:rPr>
+        <w:t xml:space="preserve"> 11</w:t>
       </w:r>
       <w:r>
         <w:rPr>
@@ -53,24 +69,72 @@
           <w:sz w:val="28"/>
           <w:szCs w:val="28"/>
         </w:rPr>
-        <w:t xml:space="preserve"> March when we got news that our college will be closed for 2 weeks in response of government advisory to combat COVID-19 during early stages. And, we all know what happened after that. This is probably the biggest pandemic of our lifetime that has forced the whole World to stop.</w:t>
-      </w:r>
-    </w:p>
-    <w:p>
-      <w:pPr>
-        <w:rPr>
-          <w:rFonts w:cstheme="minorHAnsi"/>
-          <w:sz w:val="28"/>
-          <w:szCs w:val="28"/>
-        </w:rPr>
-      </w:pPr>
-      <w:r>
-        <w:rPr>
-          <w:rFonts w:cstheme="minorHAnsi"/>
-          <w:sz w:val="28"/>
-          <w:szCs w:val="28"/>
-        </w:rPr>
-        <w:t>One day one found this small article on geeksforgeeks that showed how to extract the number of cases from M</w:t>
+        <w:t xml:space="preserve"> </w:t>
+      </w:r>
+      <w:r>
+        <w:rPr>
+          <w:rFonts w:cstheme="minorHAnsi"/>
+          <w:sz w:val="28"/>
+          <w:szCs w:val="28"/>
+        </w:rPr>
+        <w:t xml:space="preserve">2020 </w:t>
+      </w:r>
+      <w:r>
+        <w:rPr>
+          <w:rFonts w:cstheme="minorHAnsi"/>
+          <w:sz w:val="28"/>
+          <w:szCs w:val="28"/>
+        </w:rPr>
+        <w:t xml:space="preserve">we got news that our college will be closed for 2 weeks in response of government advisory to combat COVID-19 during early stages. </w:t>
+      </w:r>
+      <w:r>
+        <w:rPr>
+          <w:rFonts w:cstheme="minorHAnsi"/>
+          <w:sz w:val="28"/>
+          <w:szCs w:val="28"/>
+        </w:rPr>
+        <w:t>W</w:t>
+      </w:r>
+      <w:r>
+        <w:rPr>
+          <w:rFonts w:cstheme="minorHAnsi"/>
+          <w:sz w:val="28"/>
+          <w:szCs w:val="28"/>
+        </w:rPr>
+        <w:t>e all know what happened after that. This is probably the biggest pandemic of our lifetime that has forced the whole World to stop.</w:t>
+      </w:r>
+    </w:p>
+    <w:p>
+      <w:pPr>
+        <w:rPr>
+          <w:rFonts w:cstheme="minorHAnsi"/>
+          <w:sz w:val="28"/>
+          <w:szCs w:val="28"/>
+        </w:rPr>
+      </w:pPr>
+      <w:r>
+        <w:rPr>
+          <w:rFonts w:cstheme="minorHAnsi"/>
+          <w:sz w:val="28"/>
+          <w:szCs w:val="28"/>
+        </w:rPr>
+        <w:t xml:space="preserve">One day </w:t>
+      </w:r>
+      <w:r>
+        <w:rPr>
+          <w:rFonts w:cstheme="minorHAnsi"/>
+          <w:sz w:val="28"/>
+          <w:szCs w:val="28"/>
+        </w:rPr>
+        <w:t>I</w:t>
+      </w:r>
+      <w:r>
+        <w:rPr>
+          <w:rFonts w:cstheme="minorHAnsi"/>
+          <w:sz w:val="28"/>
+          <w:szCs w:val="28"/>
+        </w:rPr>
+        <w:t xml:space="preserve"> found this small article on geeksforgeeks that showed how to extract the number of cases from M</w:t>
       </w:r>
       <w:r>
         <w:rPr>
@@ -146,7 +210,23 @@
           <w:sz w:val="28"/>
           <w:szCs w:val="28"/>
         </w:rPr>
-        <w:t>The thing is that M</w:t>
+        <w:t xml:space="preserve">The </w:t>
+      </w:r>
+      <w:r>
+        <w:rPr>
+          <w:rFonts w:cstheme="minorHAnsi"/>
+          <w:sz w:val="28"/>
+          <w:szCs w:val="28"/>
+        </w:rPr>
+        <w:t xml:space="preserve">format on </w:t>
+      </w:r>
+      <w:r>
+        <w:rPr>
+          <w:rFonts w:cstheme="minorHAnsi"/>
+          <w:sz w:val="28"/>
+          <w:szCs w:val="28"/>
+        </w:rPr>
+        <w:t>M</w:t>
       </w:r>
       <w:r>
         <w:rPr>
@@ -162,7 +242,23 @@
           <w:sz w:val="28"/>
           <w:szCs w:val="28"/>
         </w:rPr>
-        <w:t>HFW site changed format many times during this period which made it necessary to modify the script accordingly. Hence, I had to make a lot of changes to keep the script working.</w:t>
+        <w:t xml:space="preserve">HFW site </w:t>
+      </w:r>
+      <w:r>
+        <w:rPr>
+          <w:rFonts w:cstheme="minorHAnsi"/>
+          <w:sz w:val="28"/>
+          <w:szCs w:val="28"/>
+        </w:rPr>
+        <w:t xml:space="preserve">has </w:t>
+      </w:r>
+      <w:r>
+        <w:rPr>
+          <w:rFonts w:cstheme="minorHAnsi"/>
+          <w:sz w:val="28"/>
+          <w:szCs w:val="28"/>
+        </w:rPr>
+        <w:t>changed many times during this period which made it necessary to modify the script accordingly. Hence, I had to make a lot of changes to keep the script working.</w:t>
       </w:r>
     </w:p>
     <w:p>
@@ -456,39 +552,7 @@
           <w:sz w:val="28"/>
           <w:szCs w:val="28"/>
         </w:rPr>
-        <w:t xml:space="preserve"> </w:t>
-      </w:r>
-      <w:r>
-        <w:rPr>
-          <w:rFonts w:cstheme="minorHAnsi"/>
-          <w:sz w:val="28"/>
-          <w:szCs w:val="28"/>
-        </w:rPr>
-        <w:t>extracts only the relevant data from all</w:t>
-      </w:r>
-      <w:r>
-        <w:rPr>
-          <w:rFonts w:cstheme="minorHAnsi"/>
-          <w:sz w:val="28"/>
-          <w:szCs w:val="28"/>
-        </w:rPr>
-        <w:t xml:space="preserve"> </w:t>
-      </w:r>
-      <w:r>
-        <w:rPr>
-          <w:rFonts w:cstheme="minorHAnsi"/>
-          <w:sz w:val="28"/>
-          <w:szCs w:val="28"/>
-        </w:rPr>
-        <w:t>contents.</w:t>
-      </w:r>
-      <w:r>
-        <w:rPr>
-          <w:rFonts w:cstheme="minorHAnsi"/>
-          <w:sz w:val="28"/>
-          <w:szCs w:val="28"/>
-        </w:rPr>
-        <w:t xml:space="preserve"> It </w:t>
+        <w:t xml:space="preserve"> extracts only the relevant data from all contents. It </w:t>
       </w:r>
     </w:p>
     <w:p>
@@ -798,16 +862,14 @@
         </w:rPr>
         <w:t xml:space="preserve">another containing numbers of cases in each </w:t>
       </w:r>
-      <w:proofErr w:type="gramStart"/>
-      <w:r>
-        <w:rPr>
-          <w:rFonts w:cstheme="minorHAnsi"/>
-          <w:sz w:val="28"/>
-          <w:szCs w:val="28"/>
-        </w:rPr>
-        <w:t>states</w:t>
-      </w:r>
-      <w:proofErr w:type="gramEnd"/>
+      <w:r>
+        <w:rPr>
+          <w:rFonts w:cstheme="minorHAnsi"/>
+          <w:sz w:val="28"/>
+          <w:szCs w:val="28"/>
+        </w:rPr>
+        <w:t>state</w:t>
+      </w:r>
       <w:r>
         <w:rPr>
           <w:rFonts w:cstheme="minorHAnsi"/>
@@ -1009,7 +1071,39 @@
           <w:sz w:val="28"/>
           <w:szCs w:val="28"/>
         </w:rPr>
-        <w:t xml:space="preserve"> function that calls all these functions mentioned above in order. The best thing above this Script is that it can be further expanded to include as many features as you want! </w:t>
+        <w:t xml:space="preserve"> function that calls all these functions mentioned above in order. The best thing above this Script is that it can be further expanded to include </w:t>
+      </w:r>
+      <w:r>
+        <w:rPr>
+          <w:rFonts w:cstheme="minorHAnsi"/>
+          <w:sz w:val="28"/>
+          <w:szCs w:val="28"/>
+        </w:rPr>
+        <w:t xml:space="preserve">other </w:t>
+      </w:r>
+      <w:r>
+        <w:rPr>
+          <w:rFonts w:cstheme="minorHAnsi"/>
+          <w:sz w:val="28"/>
+          <w:szCs w:val="28"/>
+        </w:rPr>
+        <w:t xml:space="preserve">features </w:t>
+      </w:r>
+      <w:r>
+        <w:rPr>
+          <w:rFonts w:cstheme="minorHAnsi"/>
+          <w:sz w:val="28"/>
+          <w:szCs w:val="28"/>
+        </w:rPr>
+        <w:t>like visualizing data on map of India, or using heat map instead of bar graphs</w:t>
+      </w:r>
+      <w:r>
+        <w:rPr>
+          <w:rFonts w:cstheme="minorHAnsi"/>
+          <w:sz w:val="28"/>
+          <w:szCs w:val="28"/>
+        </w:rPr>
+        <w:t>, etc.</w:t>
       </w:r>
     </w:p>
     <w:p>
@@ -1032,9 +1126,6 @@
         <w:r>
           <w:rPr>
             <w:rStyle w:val="Hyperlink"/>
-            <w:rFonts w:cstheme="minorHAnsi"/>
-            <w:sz w:val="28"/>
-            <w:szCs w:val="28"/>
           </w:rPr>
           <w:t>https://github.com/ujjukumar/Small-Projects/tree/master/COVID-19%20India%20live%20status</w:t>
         </w:r>
@@ -1048,6 +1139,351 @@
           <w:szCs w:val="28"/>
         </w:rPr>
       </w:pPr>
+    </w:p>
+    <w:p>
+      <w:pPr>
+        <w:rPr>
+          <w:rFonts w:cstheme="minorHAnsi"/>
+          <w:sz w:val="28"/>
+          <w:szCs w:val="28"/>
+        </w:rPr>
+      </w:pPr>
+      <w:r>
+        <w:rPr>
+          <w:rFonts w:cstheme="minorHAnsi"/>
+          <w:b/>
+          <w:bCs/>
+          <w:sz w:val="28"/>
+          <w:szCs w:val="28"/>
+          <w:u w:val="single"/>
+        </w:rPr>
+        <w:t>Stats (</w:t>
+      </w:r>
+      <w:r>
+        <w:rPr>
+          <w:rFonts w:cstheme="minorHAnsi"/>
+          <w:b/>
+          <w:bCs/>
+          <w:sz w:val="28"/>
+          <w:szCs w:val="28"/>
+          <w:u w:val="single"/>
+        </w:rPr>
+        <w:t xml:space="preserve">As of April 28, 2020 </w:t>
+      </w:r>
+      <w:r>
+        <w:rPr>
+          <w:rFonts w:cstheme="minorHAnsi"/>
+          <w:b/>
+          <w:bCs/>
+          <w:sz w:val="28"/>
+          <w:szCs w:val="28"/>
+          <w:u w:val="single"/>
+        </w:rPr>
+        <w:t xml:space="preserve">):-  </w:t>
+      </w:r>
+    </w:p>
+    <w:p>
+      <w:pPr>
+        <w:rPr>
+          <w:rFonts w:cstheme="minorHAnsi"/>
+          <w:sz w:val="28"/>
+          <w:szCs w:val="28"/>
+        </w:rPr>
+      </w:pPr>
+      <w:r>
+        <w:rPr>
+          <w:rFonts w:cstheme="minorHAnsi"/>
+          <w:sz w:val="28"/>
+          <w:szCs w:val="28"/>
+        </w:rPr>
+        <w:t xml:space="preserve">From MoHFW site :- </w:t>
+      </w:r>
+      <w:r>
+        <w:rPr>
+          <w:rFonts w:cstheme="minorHAnsi"/>
+          <w:sz w:val="28"/>
+          <w:szCs w:val="28"/>
+        </w:rPr>
+        <w:tab/>
+        <w:t>Total confirmed cases = 29435</w:t>
+      </w:r>
+    </w:p>
+    <w:p>
+      <w:pPr>
+        <w:rPr>
+          <w:rFonts w:cstheme="minorHAnsi"/>
+          <w:sz w:val="28"/>
+          <w:szCs w:val="28"/>
+        </w:rPr>
+      </w:pPr>
+      <w:r>
+        <w:rPr>
+          <w:rFonts w:cstheme="minorHAnsi"/>
+          <w:sz w:val="28"/>
+          <w:szCs w:val="28"/>
+        </w:rPr>
+        <w:tab/>
+      </w:r>
+      <w:r>
+        <w:rPr>
+          <w:rFonts w:cstheme="minorHAnsi"/>
+          <w:sz w:val="28"/>
+          <w:szCs w:val="28"/>
+        </w:rPr>
+        <w:tab/>
+      </w:r>
+      <w:r>
+        <w:rPr>
+          <w:rFonts w:cstheme="minorHAnsi"/>
+          <w:sz w:val="28"/>
+          <w:szCs w:val="28"/>
+        </w:rPr>
+        <w:tab/>
+      </w:r>
+      <w:r>
+        <w:rPr>
+          <w:rFonts w:cstheme="minorHAnsi"/>
+          <w:sz w:val="28"/>
+          <w:szCs w:val="28"/>
+        </w:rPr>
+        <w:tab/>
+        <w:t>Total Cured = 6869</w:t>
+      </w:r>
+    </w:p>
+    <w:p>
+      <w:pPr>
+        <w:rPr>
+          <w:rFonts w:cstheme="minorHAnsi"/>
+          <w:sz w:val="28"/>
+          <w:szCs w:val="28"/>
+        </w:rPr>
+      </w:pPr>
+      <w:r>
+        <w:rPr>
+          <w:rFonts w:cstheme="minorHAnsi"/>
+          <w:sz w:val="28"/>
+          <w:szCs w:val="28"/>
+        </w:rPr>
+        <w:tab/>
+      </w:r>
+      <w:r>
+        <w:rPr>
+          <w:rFonts w:cstheme="minorHAnsi"/>
+          <w:sz w:val="28"/>
+          <w:szCs w:val="28"/>
+        </w:rPr>
+        <w:tab/>
+      </w:r>
+      <w:r>
+        <w:rPr>
+          <w:rFonts w:cstheme="minorHAnsi"/>
+          <w:sz w:val="28"/>
+          <w:szCs w:val="28"/>
+        </w:rPr>
+        <w:tab/>
+      </w:r>
+      <w:r>
+        <w:rPr>
+          <w:rFonts w:cstheme="minorHAnsi"/>
+          <w:sz w:val="28"/>
+          <w:szCs w:val="28"/>
+        </w:rPr>
+        <w:tab/>
+        <w:t>Total Death = 934</w:t>
+      </w:r>
+    </w:p>
+    <w:p>
+      <w:pPr>
+        <w:rPr>
+          <w:rFonts w:cstheme="minorHAnsi"/>
+          <w:sz w:val="28"/>
+          <w:szCs w:val="28"/>
+        </w:rPr>
+      </w:pPr>
+      <w:r>
+        <w:rPr>
+          <w:rFonts w:cstheme="minorHAnsi"/>
+          <w:sz w:val="28"/>
+          <w:szCs w:val="28"/>
+        </w:rPr>
+        <w:t xml:space="preserve">From the Script :- </w:t>
+      </w:r>
+      <w:r>
+        <w:rPr>
+          <w:rFonts w:cstheme="minorHAnsi"/>
+          <w:sz w:val="28"/>
+          <w:szCs w:val="28"/>
+        </w:rPr>
+        <w:tab/>
+      </w:r>
+      <w:r>
+        <w:rPr>
+          <w:rFonts w:cstheme="minorHAnsi"/>
+          <w:sz w:val="28"/>
+          <w:szCs w:val="28"/>
+        </w:rPr>
+        <w:tab/>
+      </w:r>
+      <w:r>
+        <w:rPr>
+          <w:rFonts w:cstheme="minorHAnsi"/>
+          <w:sz w:val="28"/>
+          <w:szCs w:val="28"/>
+        </w:rPr>
+        <w:t>Total confirmed cases = 29435</w:t>
+      </w:r>
+    </w:p>
+    <w:p>
+      <w:pPr>
+        <w:rPr>
+          <w:rFonts w:cstheme="minorHAnsi"/>
+          <w:sz w:val="28"/>
+          <w:szCs w:val="28"/>
+        </w:rPr>
+      </w:pPr>
+      <w:r>
+        <w:rPr>
+          <w:rFonts w:cstheme="minorHAnsi"/>
+          <w:sz w:val="28"/>
+          <w:szCs w:val="28"/>
+        </w:rPr>
+        <w:tab/>
+      </w:r>
+      <w:r>
+        <w:rPr>
+          <w:rFonts w:cstheme="minorHAnsi"/>
+          <w:sz w:val="28"/>
+          <w:szCs w:val="28"/>
+        </w:rPr>
+        <w:tab/>
+      </w:r>
+      <w:r>
+        <w:rPr>
+          <w:rFonts w:cstheme="minorHAnsi"/>
+          <w:sz w:val="28"/>
+          <w:szCs w:val="28"/>
+        </w:rPr>
+        <w:tab/>
+      </w:r>
+      <w:r>
+        <w:rPr>
+          <w:rFonts w:cstheme="minorHAnsi"/>
+          <w:sz w:val="28"/>
+          <w:szCs w:val="28"/>
+        </w:rPr>
+        <w:tab/>
+        <w:t>Total Cured = 6869</w:t>
+      </w:r>
+    </w:p>
+    <w:p>
+      <w:pPr>
+        <w:rPr>
+          <w:rFonts w:cstheme="minorHAnsi"/>
+          <w:sz w:val="28"/>
+          <w:szCs w:val="28"/>
+        </w:rPr>
+      </w:pPr>
+      <w:r>
+        <w:rPr>
+          <w:rFonts w:cstheme="minorHAnsi"/>
+          <w:sz w:val="28"/>
+          <w:szCs w:val="28"/>
+        </w:rPr>
+        <w:tab/>
+      </w:r>
+      <w:r>
+        <w:rPr>
+          <w:rFonts w:cstheme="minorHAnsi"/>
+          <w:sz w:val="28"/>
+          <w:szCs w:val="28"/>
+        </w:rPr>
+        <w:tab/>
+      </w:r>
+      <w:r>
+        <w:rPr>
+          <w:rFonts w:cstheme="minorHAnsi"/>
+          <w:sz w:val="28"/>
+          <w:szCs w:val="28"/>
+        </w:rPr>
+        <w:tab/>
+      </w:r>
+      <w:r>
+        <w:rPr>
+          <w:rFonts w:cstheme="minorHAnsi"/>
+          <w:sz w:val="28"/>
+          <w:szCs w:val="28"/>
+        </w:rPr>
+        <w:tab/>
+        <w:t>Total Death = 934</w:t>
+      </w:r>
+    </w:p>
+    <w:p>
+      <w:pPr>
+        <w:rPr>
+          <w:rFonts w:cstheme="minorHAnsi"/>
+          <w:sz w:val="28"/>
+          <w:szCs w:val="28"/>
+        </w:rPr>
+      </w:pPr>
+      <w:r>
+        <w:rPr>
+          <w:rFonts w:cstheme="minorHAnsi"/>
+          <w:sz w:val="28"/>
+          <w:szCs w:val="28"/>
+        </w:rPr>
+        <w:tab/>
+      </w:r>
+      <w:r>
+        <w:rPr>
+          <w:rFonts w:cstheme="minorHAnsi"/>
+          <w:sz w:val="28"/>
+          <w:szCs w:val="28"/>
+        </w:rPr>
+        <w:tab/>
+      </w:r>
+      <w:r>
+        <w:rPr>
+          <w:rFonts w:cstheme="minorHAnsi"/>
+          <w:sz w:val="28"/>
+          <w:szCs w:val="28"/>
+        </w:rPr>
+        <w:tab/>
+      </w:r>
+      <w:r>
+        <w:rPr>
+          <w:rFonts w:cstheme="minorHAnsi"/>
+          <w:sz w:val="28"/>
+          <w:szCs w:val="28"/>
+        </w:rPr>
+        <w:tab/>
+        <w:t>(same as from MoHFW site)</w:t>
+      </w:r>
+    </w:p>
+    <w:p>
+      <w:pPr>
+        <w:rPr>
+          <w:rFonts w:cstheme="minorHAnsi"/>
+          <w:sz w:val="28"/>
+          <w:szCs w:val="28"/>
+        </w:rPr>
+      </w:pPr>
+    </w:p>
+    <w:p>
+      <w:pPr>
+        <w:rPr>
+          <w:rFonts w:cstheme="minorHAnsi"/>
+          <w:sz w:val="24"/>
+          <w:szCs w:val="24"/>
+        </w:rPr>
+      </w:pPr>
+      <w:r>
+        <w:rPr>
+          <w:rFonts w:cstheme="minorHAnsi"/>
+          <w:sz w:val="24"/>
+          <w:szCs w:val="24"/>
+        </w:rPr>
+        <w:t>** Screenshots related to above mentioned stats can be found in GitHub link above.</w:t>
+      </w:r>
     </w:p>
     <w:sectPr>
       <w:pgSz w:w="11906" w:h="16838"/>
@@ -1182,6 +1618,7 @@
     <w:lsdException w:name="HTML Sample" w:semiHidden="1" w:unhideWhenUsed="1"/>
     <w:lsdException w:name="HTML Typewriter" w:semiHidden="1" w:unhideWhenUsed="1"/>
     <w:lsdException w:name="HTML Variable" w:semiHidden="1" w:unhideWhenUsed="1"/>
+    <w:lsdException w:name="Normal Table" w:semiHidden="1" w:unhideWhenUsed="1"/>
     <w:lsdException w:name="annotation subject" w:semiHidden="1" w:unhideWhenUsed="1"/>
     <w:lsdException w:name="No List" w:semiHidden="1" w:unhideWhenUsed="1"/>
     <w:lsdException w:name="Outline List 1" w:semiHidden="1" w:unhideWhenUsed="1"/>
@@ -1228,8 +1665,10 @@
     <w:lsdException w:name="Table Subtle 2" w:semiHidden="1" w:unhideWhenUsed="1"/>
     <w:lsdException w:name="Table Web 1" w:semiHidden="1" w:unhideWhenUsed="1"/>
     <w:lsdException w:name="Table Web 2" w:semiHidden="1" w:unhideWhenUsed="1"/>
+    <w:lsdException w:name="Table Web 3" w:semiHidden="1" w:unhideWhenUsed="1"/>
     <w:lsdException w:name="Balloon Text" w:semiHidden="1" w:unhideWhenUsed="1"/>
     <w:lsdException w:name="Table Grid" w:uiPriority="39"/>
+    <w:lsdException w:name="Table Theme" w:semiHidden="1" w:unhideWhenUsed="1"/>
     <w:lsdException w:name="Placeholder Text" w:semiHidden="1"/>
     <w:lsdException w:name="No Spacing" w:uiPriority="1" w:qFormat="1"/>
     <w:lsdException w:name="Light Shading" w:uiPriority="60"/>
@@ -1458,6 +1897,7 @@
   <w:style w:type="character" w:default="1" w:styleId="DefaultParagraphFont">
     <w:name w:val="Default Paragraph Font"/>
     <w:uiPriority w:val="1"/>
+    <w:semiHidden/>
     <w:unhideWhenUsed/>
   </w:style>
   <w:style w:type="table" w:default="1" w:styleId="TableNormal">
@@ -1502,6 +1942,18 @@
     <w:rPr>
       <w:color w:val="605E5C"/>
       <w:shd w:val="clear" w:color="auto" w:fill="E1DFDD"/>
+    </w:rPr>
+  </w:style>
+  <w:style w:type="character" w:styleId="FollowedHyperlink">
+    <w:name w:val="FollowedHyperlink"/>
+    <w:basedOn w:val="DefaultParagraphFont"/>
+    <w:uiPriority w:val="99"/>
+    <w:semiHidden/>
+    <w:unhideWhenUsed/>
+    <w:rsid w:val="007B7EBB"/>
+    <w:rPr>
+      <w:color w:val="954F72" w:themeColor="followedHyperlink"/>
+      <w:u w:val="single"/>
     </w:rPr>
   </w:style>
 </w:styles>

</xml_diff>

<commit_message>
Updated COVID-19 Script and added Image Processing Project
</commit_message>
<xml_diff>
--- a/COVID-19 India live status/Python Script to visualize COVID.docx
+++ b/COVID-19 India live status/Python Script to visualize COVID.docx
@@ -26,39 +26,39 @@
       <w:pPr>
         <w:rPr>
           <w:rFonts w:cstheme="minorHAnsi"/>
-          <w:sz w:val="28"/>
-          <w:szCs w:val="28"/>
-        </w:rPr>
-      </w:pPr>
-      <w:r>
-        <w:rPr>
-          <w:rFonts w:cstheme="minorHAnsi"/>
-          <w:sz w:val="28"/>
-          <w:szCs w:val="28"/>
+          <w:sz w:val="24"/>
+          <w:szCs w:val="24"/>
+        </w:rPr>
+      </w:pPr>
+      <w:r>
+        <w:rPr>
+          <w:rFonts w:cstheme="minorHAnsi"/>
+          <w:sz w:val="24"/>
+          <w:szCs w:val="24"/>
         </w:rPr>
         <w:t>On</w:t>
       </w:r>
       <w:r>
         <w:rPr>
           <w:rFonts w:cstheme="minorHAnsi"/>
-          <w:sz w:val="28"/>
-          <w:szCs w:val="28"/>
+          <w:sz w:val="24"/>
+          <w:szCs w:val="24"/>
         </w:rPr>
         <w:t xml:space="preserve"> March</w:t>
       </w:r>
       <w:r>
         <w:rPr>
           <w:rFonts w:cstheme="minorHAnsi"/>
-          <w:sz w:val="28"/>
-          <w:szCs w:val="28"/>
+          <w:sz w:val="24"/>
+          <w:szCs w:val="24"/>
         </w:rPr>
         <w:t xml:space="preserve"> 11</w:t>
       </w:r>
       <w:r>
         <w:rPr>
           <w:rFonts w:cstheme="minorHAnsi"/>
-          <w:sz w:val="28"/>
-          <w:szCs w:val="28"/>
+          <w:sz w:val="24"/>
+          <w:szCs w:val="24"/>
           <w:vertAlign w:val="superscript"/>
         </w:rPr>
         <w:t>th</w:t>
@@ -66,40 +66,40 @@
       <w:r>
         <w:rPr>
           <w:rFonts w:cstheme="minorHAnsi"/>
-          <w:sz w:val="28"/>
-          <w:szCs w:val="28"/>
+          <w:sz w:val="24"/>
+          <w:szCs w:val="24"/>
         </w:rPr>
         <w:t xml:space="preserve"> </w:t>
       </w:r>
       <w:r>
         <w:rPr>
           <w:rFonts w:cstheme="minorHAnsi"/>
-          <w:sz w:val="28"/>
-          <w:szCs w:val="28"/>
+          <w:sz w:val="24"/>
+          <w:szCs w:val="24"/>
         </w:rPr>
         <w:t xml:space="preserve">2020 </w:t>
       </w:r>
       <w:r>
         <w:rPr>
           <w:rFonts w:cstheme="minorHAnsi"/>
-          <w:sz w:val="28"/>
-          <w:szCs w:val="28"/>
+          <w:sz w:val="24"/>
+          <w:szCs w:val="24"/>
         </w:rPr>
         <w:t xml:space="preserve">we got news that our college will be closed for 2 weeks in response of government advisory to combat COVID-19 during early stages. </w:t>
       </w:r>
       <w:r>
         <w:rPr>
           <w:rFonts w:cstheme="minorHAnsi"/>
-          <w:sz w:val="28"/>
-          <w:szCs w:val="28"/>
+          <w:sz w:val="24"/>
+          <w:szCs w:val="24"/>
         </w:rPr>
         <w:t>W</w:t>
       </w:r>
       <w:r>
         <w:rPr>
           <w:rFonts w:cstheme="minorHAnsi"/>
-          <w:sz w:val="28"/>
-          <w:szCs w:val="28"/>
+          <w:sz w:val="24"/>
+          <w:szCs w:val="24"/>
         </w:rPr>
         <w:t>e all know what happened after that. This is probably the biggest pandemic of our lifetime that has forced the whole World to stop.</w:t>
       </w:r>
@@ -108,55 +108,55 @@
       <w:pPr>
         <w:rPr>
           <w:rFonts w:cstheme="minorHAnsi"/>
-          <w:sz w:val="28"/>
-          <w:szCs w:val="28"/>
-        </w:rPr>
-      </w:pPr>
-      <w:r>
-        <w:rPr>
-          <w:rFonts w:cstheme="minorHAnsi"/>
-          <w:sz w:val="28"/>
-          <w:szCs w:val="28"/>
+          <w:sz w:val="24"/>
+          <w:szCs w:val="24"/>
+        </w:rPr>
+      </w:pPr>
+      <w:r>
+        <w:rPr>
+          <w:rFonts w:cstheme="minorHAnsi"/>
+          <w:sz w:val="24"/>
+          <w:szCs w:val="24"/>
         </w:rPr>
         <w:t xml:space="preserve">One day </w:t>
       </w:r>
       <w:r>
         <w:rPr>
           <w:rFonts w:cstheme="minorHAnsi"/>
-          <w:sz w:val="28"/>
-          <w:szCs w:val="28"/>
+          <w:sz w:val="24"/>
+          <w:szCs w:val="24"/>
         </w:rPr>
         <w:t>I</w:t>
       </w:r>
       <w:r>
         <w:rPr>
           <w:rFonts w:cstheme="minorHAnsi"/>
-          <w:sz w:val="28"/>
-          <w:szCs w:val="28"/>
+          <w:sz w:val="24"/>
+          <w:szCs w:val="24"/>
         </w:rPr>
         <w:t xml:space="preserve"> found this small article on geeksforgeeks that showed how to extract the number of cases from M</w:t>
       </w:r>
       <w:r>
         <w:rPr>
           <w:rFonts w:cstheme="minorHAnsi"/>
-          <w:sz w:val="28"/>
-          <w:szCs w:val="28"/>
+          <w:sz w:val="24"/>
+          <w:szCs w:val="24"/>
         </w:rPr>
         <w:t>o</w:t>
       </w:r>
       <w:r>
         <w:rPr>
           <w:rFonts w:cstheme="minorHAnsi"/>
-          <w:sz w:val="28"/>
-          <w:szCs w:val="28"/>
+          <w:sz w:val="24"/>
+          <w:szCs w:val="24"/>
         </w:rPr>
         <w:t>HFW India site</w:t>
       </w:r>
       <w:r>
         <w:rPr>
           <w:rFonts w:cstheme="minorHAnsi"/>
-          <w:sz w:val="28"/>
-          <w:szCs w:val="28"/>
+          <w:sz w:val="24"/>
+          <w:szCs w:val="24"/>
         </w:rPr>
         <w:t xml:space="preserve"> (</w:t>
       </w:r>
@@ -165,8 +165,8 @@
           <w:rPr>
             <w:rStyle w:val="Hyperlink"/>
             <w:rFonts w:cstheme="minorHAnsi"/>
-            <w:sz w:val="28"/>
-            <w:szCs w:val="28"/>
+            <w:sz w:val="24"/>
+            <w:szCs w:val="24"/>
           </w:rPr>
           <w:t>www.mohfw.gov.in/</w:t>
         </w:r>
@@ -174,24 +174,24 @@
       <w:r>
         <w:rPr>
           <w:rFonts w:cstheme="minorHAnsi"/>
-          <w:sz w:val="28"/>
-          <w:szCs w:val="28"/>
+          <w:sz w:val="24"/>
+          <w:szCs w:val="24"/>
         </w:rPr>
         <w:t xml:space="preserve">) </w:t>
       </w:r>
       <w:r>
         <w:rPr>
           <w:rFonts w:cstheme="minorHAnsi"/>
-          <w:sz w:val="28"/>
-          <w:szCs w:val="28"/>
+          <w:sz w:val="24"/>
+          <w:szCs w:val="24"/>
         </w:rPr>
         <w:t xml:space="preserve">, which is official government of India source. This inspired me learn more about it and </w:t>
       </w:r>
       <w:r>
         <w:rPr>
           <w:rFonts w:cstheme="minorHAnsi"/>
-          <w:sz w:val="28"/>
-          <w:szCs w:val="28"/>
+          <w:sz w:val="24"/>
+          <w:szCs w:val="24"/>
         </w:rPr>
         <w:t>so I started working on understanding the code and hence modifying it as per my understanding.</w:t>
       </w:r>
@@ -200,63 +200,63 @@
       <w:pPr>
         <w:rPr>
           <w:rFonts w:cstheme="minorHAnsi"/>
-          <w:sz w:val="28"/>
-          <w:szCs w:val="28"/>
-        </w:rPr>
-      </w:pPr>
-      <w:r>
-        <w:rPr>
-          <w:rFonts w:cstheme="minorHAnsi"/>
-          <w:sz w:val="28"/>
-          <w:szCs w:val="28"/>
+          <w:sz w:val="24"/>
+          <w:szCs w:val="24"/>
+        </w:rPr>
+      </w:pPr>
+      <w:r>
+        <w:rPr>
+          <w:rFonts w:cstheme="minorHAnsi"/>
+          <w:sz w:val="24"/>
+          <w:szCs w:val="24"/>
         </w:rPr>
         <w:t xml:space="preserve">The </w:t>
       </w:r>
       <w:r>
         <w:rPr>
           <w:rFonts w:cstheme="minorHAnsi"/>
-          <w:sz w:val="28"/>
-          <w:szCs w:val="28"/>
+          <w:sz w:val="24"/>
+          <w:szCs w:val="24"/>
         </w:rPr>
         <w:t xml:space="preserve">format on </w:t>
       </w:r>
       <w:r>
         <w:rPr>
           <w:rFonts w:cstheme="minorHAnsi"/>
-          <w:sz w:val="28"/>
-          <w:szCs w:val="28"/>
+          <w:sz w:val="24"/>
+          <w:szCs w:val="24"/>
         </w:rPr>
         <w:t>M</w:t>
       </w:r>
       <w:r>
         <w:rPr>
           <w:rFonts w:cstheme="minorHAnsi"/>
-          <w:sz w:val="28"/>
-          <w:szCs w:val="28"/>
+          <w:sz w:val="24"/>
+          <w:szCs w:val="24"/>
         </w:rPr>
         <w:t>o</w:t>
       </w:r>
       <w:r>
         <w:rPr>
           <w:rFonts w:cstheme="minorHAnsi"/>
-          <w:sz w:val="28"/>
-          <w:szCs w:val="28"/>
+          <w:sz w:val="24"/>
+          <w:szCs w:val="24"/>
         </w:rPr>
         <w:t xml:space="preserve">HFW site </w:t>
       </w:r>
       <w:r>
         <w:rPr>
           <w:rFonts w:cstheme="minorHAnsi"/>
-          <w:sz w:val="28"/>
-          <w:szCs w:val="28"/>
+          <w:sz w:val="24"/>
+          <w:szCs w:val="24"/>
         </w:rPr>
         <w:t xml:space="preserve">has </w:t>
       </w:r>
       <w:r>
         <w:rPr>
           <w:rFonts w:cstheme="minorHAnsi"/>
-          <w:sz w:val="28"/>
-          <w:szCs w:val="28"/>
+          <w:sz w:val="24"/>
+          <w:szCs w:val="24"/>
         </w:rPr>
         <w:t>changed many times during this period which made it necessary to modify the script accordingly. Hence, I had to make a lot of changes to keep the script working.</w:t>
       </w:r>
@@ -285,15 +285,15 @@
       <w:pPr>
         <w:rPr>
           <w:rFonts w:cstheme="minorHAnsi"/>
-          <w:sz w:val="28"/>
-          <w:szCs w:val="28"/>
-        </w:rPr>
-      </w:pPr>
-      <w:r>
-        <w:rPr>
-          <w:rFonts w:cstheme="minorHAnsi"/>
-          <w:sz w:val="28"/>
-          <w:szCs w:val="28"/>
+          <w:sz w:val="24"/>
+          <w:szCs w:val="24"/>
+        </w:rPr>
+      </w:pPr>
+      <w:r>
+        <w:rPr>
+          <w:rFonts w:cstheme="minorHAnsi"/>
+          <w:sz w:val="24"/>
+          <w:szCs w:val="24"/>
         </w:rPr>
         <w:t xml:space="preserve">This script uses various Python modules to process the data. </w:t>
       </w:r>
@@ -302,15 +302,15 @@
       <w:pPr>
         <w:rPr>
           <w:rFonts w:cstheme="minorHAnsi"/>
-          <w:sz w:val="28"/>
-          <w:szCs w:val="28"/>
-        </w:rPr>
-      </w:pPr>
-      <w:r>
-        <w:rPr>
-          <w:rFonts w:cstheme="minorHAnsi"/>
-          <w:sz w:val="28"/>
-          <w:szCs w:val="28"/>
+          <w:sz w:val="24"/>
+          <w:szCs w:val="24"/>
+        </w:rPr>
+      </w:pPr>
+      <w:r>
+        <w:rPr>
+          <w:rFonts w:cstheme="minorHAnsi"/>
+          <w:sz w:val="24"/>
+          <w:szCs w:val="24"/>
         </w:rPr>
         <w:tab/>
         <w:t xml:space="preserve">requests :- </w:t>
@@ -318,16 +318,16 @@
       <w:r>
         <w:rPr>
           <w:rFonts w:cstheme="minorHAnsi"/>
-          <w:sz w:val="28"/>
-          <w:szCs w:val="28"/>
-        </w:rPr>
-        <w:tab/>
-      </w:r>
-      <w:r>
-        <w:rPr>
-          <w:rFonts w:cstheme="minorHAnsi"/>
-          <w:sz w:val="28"/>
-          <w:szCs w:val="28"/>
+          <w:sz w:val="24"/>
+          <w:szCs w:val="24"/>
+        </w:rPr>
+        <w:tab/>
+      </w:r>
+      <w:r>
+        <w:rPr>
+          <w:rFonts w:cstheme="minorHAnsi"/>
+          <w:sz w:val="24"/>
+          <w:szCs w:val="24"/>
         </w:rPr>
         <w:tab/>
         <w:t>to download content from MoHFW site</w:t>
@@ -337,15 +337,15 @@
       <w:pPr>
         <w:rPr>
           <w:rFonts w:cstheme="minorHAnsi"/>
-          <w:sz w:val="28"/>
-          <w:szCs w:val="28"/>
-        </w:rPr>
-      </w:pPr>
-      <w:r>
-        <w:rPr>
-          <w:rFonts w:cstheme="minorHAnsi"/>
-          <w:sz w:val="28"/>
-          <w:szCs w:val="28"/>
+          <w:sz w:val="24"/>
+          <w:szCs w:val="24"/>
+        </w:rPr>
+      </w:pPr>
+      <w:r>
+        <w:rPr>
+          <w:rFonts w:cstheme="minorHAnsi"/>
+          <w:sz w:val="24"/>
+          <w:szCs w:val="24"/>
         </w:rPr>
         <w:tab/>
         <w:t xml:space="preserve">BeautifulSoap :- </w:t>
@@ -353,8 +353,8 @@
       <w:r>
         <w:rPr>
           <w:rFonts w:cstheme="minorHAnsi"/>
-          <w:sz w:val="28"/>
-          <w:szCs w:val="28"/>
+          <w:sz w:val="24"/>
+          <w:szCs w:val="24"/>
         </w:rPr>
         <w:tab/>
         <w:t>to extract required data</w:t>
@@ -364,15 +364,15 @@
       <w:pPr>
         <w:rPr>
           <w:rFonts w:cstheme="minorHAnsi"/>
-          <w:sz w:val="28"/>
-          <w:szCs w:val="28"/>
-        </w:rPr>
-      </w:pPr>
-      <w:r>
-        <w:rPr>
-          <w:rFonts w:cstheme="minorHAnsi"/>
-          <w:sz w:val="28"/>
-          <w:szCs w:val="28"/>
+          <w:sz w:val="24"/>
+          <w:szCs w:val="24"/>
+        </w:rPr>
+      </w:pPr>
+      <w:r>
+        <w:rPr>
+          <w:rFonts w:cstheme="minorHAnsi"/>
+          <w:sz w:val="24"/>
+          <w:szCs w:val="24"/>
         </w:rPr>
         <w:tab/>
         <w:t xml:space="preserve">tabulate :- </w:t>
@@ -380,16 +380,16 @@
       <w:r>
         <w:rPr>
           <w:rFonts w:cstheme="minorHAnsi"/>
-          <w:sz w:val="28"/>
-          <w:szCs w:val="28"/>
-        </w:rPr>
-        <w:tab/>
-      </w:r>
-      <w:r>
-        <w:rPr>
-          <w:rFonts w:cstheme="minorHAnsi"/>
-          <w:sz w:val="28"/>
-          <w:szCs w:val="28"/>
+          <w:sz w:val="24"/>
+          <w:szCs w:val="24"/>
+        </w:rPr>
+        <w:tab/>
+      </w:r>
+      <w:r>
+        <w:rPr>
+          <w:rFonts w:cstheme="minorHAnsi"/>
+          <w:sz w:val="24"/>
+          <w:szCs w:val="24"/>
         </w:rPr>
         <w:tab/>
         <w:t>to tabulate data in formatted way</w:t>
@@ -399,15 +399,15 @@
       <w:pPr>
         <w:rPr>
           <w:rFonts w:cstheme="minorHAnsi"/>
-          <w:sz w:val="28"/>
-          <w:szCs w:val="28"/>
-        </w:rPr>
-      </w:pPr>
-      <w:r>
-        <w:rPr>
-          <w:rFonts w:cstheme="minorHAnsi"/>
-          <w:sz w:val="28"/>
-          <w:szCs w:val="28"/>
+          <w:sz w:val="24"/>
+          <w:szCs w:val="24"/>
+        </w:rPr>
+      </w:pPr>
+      <w:r>
+        <w:rPr>
+          <w:rFonts w:cstheme="minorHAnsi"/>
+          <w:sz w:val="24"/>
+          <w:szCs w:val="24"/>
         </w:rPr>
         <w:tab/>
         <w:t>pyplot :-</w:t>
@@ -415,16 +415,16 @@
       <w:r>
         <w:rPr>
           <w:rFonts w:cstheme="minorHAnsi"/>
-          <w:sz w:val="28"/>
-          <w:szCs w:val="28"/>
-        </w:rPr>
-        <w:tab/>
-      </w:r>
-      <w:r>
-        <w:rPr>
-          <w:rFonts w:cstheme="minorHAnsi"/>
-          <w:sz w:val="28"/>
-          <w:szCs w:val="28"/>
+          <w:sz w:val="24"/>
+          <w:szCs w:val="24"/>
+        </w:rPr>
+        <w:tab/>
+      </w:r>
+      <w:r>
+        <w:rPr>
+          <w:rFonts w:cstheme="minorHAnsi"/>
+          <w:sz w:val="24"/>
+          <w:szCs w:val="24"/>
         </w:rPr>
         <w:tab/>
         <w:t>to plot the data in bar format</w:t>
@@ -434,15 +434,15 @@
       <w:pPr>
         <w:rPr>
           <w:rFonts w:cstheme="minorHAnsi"/>
-          <w:sz w:val="28"/>
-          <w:szCs w:val="28"/>
-        </w:rPr>
-      </w:pPr>
-      <w:r>
-        <w:rPr>
-          <w:rFonts w:cstheme="minorHAnsi"/>
-          <w:sz w:val="28"/>
-          <w:szCs w:val="28"/>
+          <w:sz w:val="24"/>
+          <w:szCs w:val="24"/>
+        </w:rPr>
+      </w:pPr>
+      <w:r>
+        <w:rPr>
+          <w:rFonts w:cstheme="minorHAnsi"/>
+          <w:sz w:val="24"/>
+          <w:szCs w:val="24"/>
         </w:rPr>
         <w:tab/>
         <w:t xml:space="preserve">datetime :- </w:t>
@@ -450,16 +450,16 @@
       <w:r>
         <w:rPr>
           <w:rFonts w:cstheme="minorHAnsi"/>
-          <w:sz w:val="28"/>
-          <w:szCs w:val="28"/>
-        </w:rPr>
-        <w:tab/>
-      </w:r>
-      <w:r>
-        <w:rPr>
-          <w:rFonts w:cstheme="minorHAnsi"/>
-          <w:sz w:val="28"/>
-          <w:szCs w:val="28"/>
+          <w:sz w:val="24"/>
+          <w:szCs w:val="24"/>
+        </w:rPr>
+        <w:tab/>
+      </w:r>
+      <w:r>
+        <w:rPr>
+          <w:rFonts w:cstheme="minorHAnsi"/>
+          <w:sz w:val="24"/>
+          <w:szCs w:val="24"/>
         </w:rPr>
         <w:tab/>
         <w:t>to print current date</w:t>
@@ -469,15 +469,15 @@
       <w:pPr>
         <w:rPr>
           <w:rFonts w:cstheme="minorHAnsi"/>
-          <w:sz w:val="28"/>
-          <w:szCs w:val="28"/>
-        </w:rPr>
-      </w:pPr>
-      <w:r>
-        <w:rPr>
-          <w:rFonts w:cstheme="minorHAnsi"/>
-          <w:sz w:val="28"/>
-          <w:szCs w:val="28"/>
+          <w:sz w:val="24"/>
+          <w:szCs w:val="24"/>
+        </w:rPr>
+      </w:pPr>
+      <w:r>
+        <w:rPr>
+          <w:rFonts w:cstheme="minorHAnsi"/>
+          <w:sz w:val="24"/>
+          <w:szCs w:val="24"/>
         </w:rPr>
         <w:t>All different parts of code are separated in various functions to modularize the script. Various functions and their working are described as below :-</w:t>
       </w:r>
@@ -486,8 +486,8 @@
       <w:pPr>
         <w:rPr>
           <w:rFonts w:cstheme="minorHAnsi"/>
-          <w:sz w:val="28"/>
-          <w:szCs w:val="28"/>
+          <w:sz w:val="24"/>
+          <w:szCs w:val="24"/>
         </w:rPr>
       </w:pPr>
       <w:r>
@@ -495,234 +495,248 @@
           <w:rFonts w:cstheme="minorHAnsi"/>
           <w:b/>
           <w:bCs/>
-          <w:sz w:val="28"/>
-          <w:szCs w:val="28"/>
-        </w:rPr>
-        <w:t>processData()</w:t>
+          <w:sz w:val="24"/>
+          <w:szCs w:val="24"/>
+        </w:rPr>
+        <w:t xml:space="preserve">processData() :- </w:t>
       </w:r>
       <w:r>
         <w:rPr>
           <w:rFonts w:cstheme="minorHAnsi"/>
           <w:b/>
           <w:bCs/>
-          <w:sz w:val="28"/>
-          <w:szCs w:val="28"/>
-        </w:rPr>
-        <w:t xml:space="preserve"> :- </w:t>
-      </w:r>
+          <w:sz w:val="24"/>
+          <w:szCs w:val="24"/>
+        </w:rPr>
+        <w:tab/>
+      </w:r>
+      <w:r>
+        <w:rPr>
+          <w:rFonts w:cstheme="minorHAnsi"/>
+          <w:sz w:val="24"/>
+          <w:szCs w:val="24"/>
+        </w:rPr>
+        <w:t xml:space="preserve">This function downloads content from MoHFW site and </w:t>
+      </w:r>
+    </w:p>
+    <w:p>
+      <w:pPr>
+        <w:ind w:left="1440" w:firstLine="720"/>
+        <w:rPr>
+          <w:rFonts w:cstheme="minorHAnsi"/>
+          <w:sz w:val="24"/>
+          <w:szCs w:val="24"/>
+        </w:rPr>
+      </w:pPr>
+      <w:r>
+        <w:rPr>
+          <w:rFonts w:cstheme="minorHAnsi"/>
+          <w:sz w:val="24"/>
+          <w:szCs w:val="24"/>
+        </w:rPr>
+        <w:t>then</w:t>
+      </w:r>
+      <w:r>
+        <w:rPr>
+          <w:rFonts w:cstheme="minorHAnsi"/>
+          <w:sz w:val="24"/>
+          <w:szCs w:val="24"/>
+        </w:rPr>
+        <w:t xml:space="preserve"> extracts only the relevant data from all contents. It </w:t>
+      </w:r>
+    </w:p>
+    <w:p>
+      <w:pPr>
+        <w:ind w:left="1440" w:firstLine="720"/>
+        <w:rPr>
+          <w:rFonts w:cstheme="minorHAnsi"/>
+          <w:sz w:val="24"/>
+          <w:szCs w:val="24"/>
+        </w:rPr>
+      </w:pPr>
+      <w:r>
+        <w:rPr>
+          <w:rFonts w:cstheme="minorHAnsi"/>
+          <w:sz w:val="24"/>
+          <w:szCs w:val="24"/>
+        </w:rPr>
+        <w:t>returns a list of list containing data of all States.</w:t>
+      </w:r>
+    </w:p>
+    <w:p>
+      <w:pPr>
+        <w:rPr>
+          <w:rFonts w:cstheme="minorHAnsi"/>
+          <w:sz w:val="24"/>
+          <w:szCs w:val="24"/>
+        </w:rPr>
+      </w:pPr>
       <w:r>
         <w:rPr>
           <w:rFonts w:cstheme="minorHAnsi"/>
           <w:b/>
           <w:bCs/>
-          <w:sz w:val="28"/>
-          <w:szCs w:val="28"/>
-        </w:rPr>
-        <w:tab/>
-      </w:r>
-      <w:r>
-        <w:rPr>
-          <w:rFonts w:cstheme="minorHAnsi"/>
-          <w:sz w:val="28"/>
-          <w:szCs w:val="28"/>
-        </w:rPr>
-        <w:t xml:space="preserve">This function downloads content from MoHFW site and </w:t>
-      </w:r>
-    </w:p>
-    <w:p>
-      <w:pPr>
-        <w:ind w:left="1440" w:firstLine="720"/>
-        <w:rPr>
-          <w:rFonts w:cstheme="minorHAnsi"/>
-          <w:sz w:val="28"/>
-          <w:szCs w:val="28"/>
-        </w:rPr>
-      </w:pPr>
-      <w:r>
-        <w:rPr>
-          <w:rFonts w:cstheme="minorHAnsi"/>
-          <w:sz w:val="28"/>
-          <w:szCs w:val="28"/>
-        </w:rPr>
-        <w:t>then</w:t>
-      </w:r>
-      <w:r>
-        <w:rPr>
-          <w:rFonts w:cstheme="minorHAnsi"/>
-          <w:sz w:val="28"/>
-          <w:szCs w:val="28"/>
-        </w:rPr>
-        <w:t xml:space="preserve"> extracts only the relevant data from all contents. It </w:t>
-      </w:r>
-    </w:p>
-    <w:p>
-      <w:pPr>
-        <w:ind w:left="1440" w:firstLine="720"/>
-        <w:rPr>
-          <w:rFonts w:cstheme="minorHAnsi"/>
-          <w:sz w:val="28"/>
-          <w:szCs w:val="28"/>
-        </w:rPr>
-      </w:pPr>
-      <w:r>
-        <w:rPr>
-          <w:rFonts w:cstheme="minorHAnsi"/>
-          <w:sz w:val="28"/>
-          <w:szCs w:val="28"/>
-        </w:rPr>
-        <w:t>returns a list of list containing data of all States.</w:t>
-      </w:r>
-    </w:p>
-    <w:p>
-      <w:pPr>
-        <w:rPr>
-          <w:rFonts w:cstheme="minorHAnsi"/>
-          <w:sz w:val="28"/>
-          <w:szCs w:val="28"/>
-        </w:rPr>
-      </w:pPr>
+          <w:sz w:val="24"/>
+          <w:szCs w:val="24"/>
+        </w:rPr>
+        <w:t xml:space="preserve">addTotalCount() :- </w:t>
+      </w:r>
       <w:r>
         <w:rPr>
           <w:rFonts w:cstheme="minorHAnsi"/>
           <w:b/>
           <w:bCs/>
-          <w:sz w:val="28"/>
-          <w:szCs w:val="28"/>
-        </w:rPr>
-        <w:t>addTotalCount() :-</w:t>
-      </w:r>
+          <w:sz w:val="24"/>
+          <w:szCs w:val="24"/>
+        </w:rPr>
+        <w:tab/>
+      </w:r>
+      <w:r>
+        <w:rPr>
+          <w:rFonts w:cstheme="minorHAnsi"/>
+          <w:sz w:val="24"/>
+          <w:szCs w:val="24"/>
+        </w:rPr>
+        <w:t xml:space="preserve">This function takes the above-mentioned list and adds an </w:t>
+      </w:r>
+    </w:p>
+    <w:p>
+      <w:pPr>
+        <w:rPr>
+          <w:rFonts w:cstheme="minorHAnsi"/>
+          <w:sz w:val="24"/>
+          <w:szCs w:val="24"/>
+        </w:rPr>
+      </w:pPr>
+      <w:r>
+        <w:rPr>
+          <w:rFonts w:cstheme="minorHAnsi"/>
+          <w:sz w:val="24"/>
+          <w:szCs w:val="24"/>
+        </w:rPr>
+        <w:tab/>
+      </w:r>
+      <w:r>
+        <w:rPr>
+          <w:rFonts w:cstheme="minorHAnsi"/>
+          <w:sz w:val="24"/>
+          <w:szCs w:val="24"/>
+        </w:rPr>
+        <w:tab/>
+      </w:r>
+      <w:r>
+        <w:rPr>
+          <w:rFonts w:cstheme="minorHAnsi"/>
+          <w:sz w:val="24"/>
+          <w:szCs w:val="24"/>
+        </w:rPr>
+        <w:tab/>
+        <w:t xml:space="preserve">entry at end of list containing total counts in India. It returns </w:t>
+      </w:r>
+    </w:p>
+    <w:p>
+      <w:pPr>
+        <w:rPr>
+          <w:rFonts w:cstheme="minorHAnsi"/>
+          <w:sz w:val="24"/>
+          <w:szCs w:val="24"/>
+        </w:rPr>
+      </w:pPr>
+      <w:r>
+        <w:rPr>
+          <w:rFonts w:cstheme="minorHAnsi"/>
+          <w:sz w:val="24"/>
+          <w:szCs w:val="24"/>
+        </w:rPr>
+        <w:tab/>
+      </w:r>
+      <w:r>
+        <w:rPr>
+          <w:rFonts w:cstheme="minorHAnsi"/>
+          <w:sz w:val="24"/>
+          <w:szCs w:val="24"/>
+        </w:rPr>
+        <w:tab/>
+      </w:r>
+      <w:r>
+        <w:rPr>
+          <w:rFonts w:cstheme="minorHAnsi"/>
+          <w:sz w:val="24"/>
+          <w:szCs w:val="24"/>
+        </w:rPr>
+        <w:tab/>
+        <w:t>the same list.</w:t>
+      </w:r>
+    </w:p>
+    <w:p>
+      <w:pPr>
+        <w:rPr>
+          <w:rFonts w:cstheme="minorHAnsi"/>
+          <w:sz w:val="24"/>
+          <w:szCs w:val="24"/>
+        </w:rPr>
+      </w:pPr>
+    </w:p>
+    <w:p>
+      <w:pPr>
+        <w:rPr>
+          <w:rFonts w:cstheme="minorHAnsi"/>
+          <w:sz w:val="24"/>
+          <w:szCs w:val="24"/>
+        </w:rPr>
+      </w:pPr>
       <w:r>
         <w:rPr>
           <w:rFonts w:cstheme="minorHAnsi"/>
           <w:b/>
           <w:bCs/>
-          <w:sz w:val="28"/>
-          <w:szCs w:val="28"/>
-        </w:rPr>
-        <w:t xml:space="preserve"> </w:t>
-      </w:r>
-      <w:r>
-        <w:rPr>
-          <w:rFonts w:cstheme="minorHAnsi"/>
-          <w:sz w:val="28"/>
-          <w:szCs w:val="28"/>
-        </w:rPr>
-        <w:t xml:space="preserve">This function takes the above-mentioned list and adds an </w:t>
-      </w:r>
-    </w:p>
-    <w:p>
-      <w:pPr>
-        <w:rPr>
-          <w:rFonts w:cstheme="minorHAnsi"/>
-          <w:sz w:val="28"/>
-          <w:szCs w:val="28"/>
-        </w:rPr>
-      </w:pPr>
-      <w:r>
-        <w:rPr>
-          <w:rFonts w:cstheme="minorHAnsi"/>
-          <w:sz w:val="28"/>
-          <w:szCs w:val="28"/>
-        </w:rPr>
-        <w:tab/>
-      </w:r>
-      <w:r>
-        <w:rPr>
-          <w:rFonts w:cstheme="minorHAnsi"/>
-          <w:sz w:val="28"/>
-          <w:szCs w:val="28"/>
-        </w:rPr>
-        <w:tab/>
-      </w:r>
-      <w:r>
-        <w:rPr>
-          <w:rFonts w:cstheme="minorHAnsi"/>
-          <w:sz w:val="28"/>
-          <w:szCs w:val="28"/>
-        </w:rPr>
-        <w:tab/>
-        <w:t xml:space="preserve">entry at end of list containing total counts in India. It returns </w:t>
-      </w:r>
-    </w:p>
-    <w:p>
-      <w:pPr>
-        <w:rPr>
-          <w:rFonts w:cstheme="minorHAnsi"/>
-          <w:sz w:val="28"/>
-          <w:szCs w:val="28"/>
-        </w:rPr>
-      </w:pPr>
-      <w:r>
-        <w:rPr>
-          <w:rFonts w:cstheme="minorHAnsi"/>
-          <w:sz w:val="28"/>
-          <w:szCs w:val="28"/>
-        </w:rPr>
-        <w:tab/>
-      </w:r>
-      <w:r>
-        <w:rPr>
-          <w:rFonts w:cstheme="minorHAnsi"/>
-          <w:sz w:val="28"/>
-          <w:szCs w:val="28"/>
-        </w:rPr>
-        <w:tab/>
-      </w:r>
-      <w:r>
-        <w:rPr>
-          <w:rFonts w:cstheme="minorHAnsi"/>
-          <w:sz w:val="28"/>
-          <w:szCs w:val="28"/>
-        </w:rPr>
-        <w:tab/>
-        <w:t>the same list.</w:t>
-      </w:r>
-    </w:p>
-    <w:p>
-      <w:pPr>
-        <w:rPr>
-          <w:rFonts w:cstheme="minorHAnsi"/>
-          <w:sz w:val="28"/>
-          <w:szCs w:val="28"/>
-        </w:rPr>
-      </w:pPr>
-    </w:p>
-    <w:p>
-      <w:pPr>
-        <w:rPr>
-          <w:rFonts w:cstheme="minorHAnsi"/>
-          <w:sz w:val="28"/>
-          <w:szCs w:val="28"/>
-        </w:rPr>
-      </w:pPr>
+          <w:sz w:val="24"/>
+          <w:szCs w:val="24"/>
+        </w:rPr>
+        <w:t>prin</w:t>
+      </w:r>
       <w:r>
         <w:rPr>
           <w:rFonts w:cstheme="minorHAnsi"/>
           <w:b/>
           <w:bCs/>
-          <w:sz w:val="28"/>
-          <w:szCs w:val="28"/>
-        </w:rPr>
-        <w:lastRenderedPageBreak/>
-        <w:t>prinTable() :-</w:t>
+          <w:sz w:val="24"/>
+          <w:szCs w:val="24"/>
+        </w:rPr>
+        <w:t>t</w:t>
       </w:r>
       <w:r>
         <w:rPr>
           <w:rFonts w:cstheme="minorHAnsi"/>
           <w:b/>
           <w:bCs/>
-          <w:sz w:val="28"/>
-          <w:szCs w:val="28"/>
-        </w:rPr>
-        <w:t xml:space="preserve"> </w:t>
-      </w:r>
-      <w:r>
-        <w:rPr>
-          <w:rFonts w:cstheme="minorHAnsi"/>
-          <w:sz w:val="28"/>
-          <w:szCs w:val="28"/>
-        </w:rPr>
-        <w:tab/>
+          <w:sz w:val="24"/>
+          <w:szCs w:val="24"/>
+        </w:rPr>
+        <w:t xml:space="preserve">Table() :- </w:t>
+      </w:r>
+      <w:r>
+        <w:rPr>
+          <w:rFonts w:cstheme="minorHAnsi"/>
+          <w:sz w:val="24"/>
+          <w:szCs w:val="24"/>
+        </w:rPr>
+        <w:tab/>
+      </w:r>
+      <w:r>
+        <w:rPr>
+          <w:rFonts w:cstheme="minorHAnsi"/>
+          <w:sz w:val="24"/>
+          <w:szCs w:val="24"/>
+        </w:rPr>
+        <w:tab/>
+      </w:r>
+      <w:r>
+        <w:rPr>
+          <w:rFonts w:cstheme="minorHAnsi"/>
+          <w:sz w:val="24"/>
+          <w:szCs w:val="24"/>
+        </w:rPr>
         <w:t xml:space="preserve">This function prints a nicely formatted table in your console </w:t>
       </w:r>
     </w:p>
@@ -730,31 +744,31 @@
       <w:pPr>
         <w:rPr>
           <w:rFonts w:cstheme="minorHAnsi"/>
-          <w:sz w:val="28"/>
-          <w:szCs w:val="28"/>
-        </w:rPr>
-      </w:pPr>
-      <w:r>
-        <w:rPr>
-          <w:rFonts w:cstheme="minorHAnsi"/>
-          <w:sz w:val="28"/>
-          <w:szCs w:val="28"/>
-        </w:rPr>
-        <w:tab/>
-      </w:r>
-      <w:r>
-        <w:rPr>
-          <w:rFonts w:cstheme="minorHAnsi"/>
-          <w:sz w:val="28"/>
-          <w:szCs w:val="28"/>
-        </w:rPr>
-        <w:tab/>
-      </w:r>
-      <w:r>
-        <w:rPr>
-          <w:rFonts w:cstheme="minorHAnsi"/>
-          <w:sz w:val="28"/>
-          <w:szCs w:val="28"/>
+          <w:sz w:val="24"/>
+          <w:szCs w:val="24"/>
+        </w:rPr>
+      </w:pPr>
+      <w:r>
+        <w:rPr>
+          <w:rFonts w:cstheme="minorHAnsi"/>
+          <w:sz w:val="24"/>
+          <w:szCs w:val="24"/>
+        </w:rPr>
+        <w:tab/>
+      </w:r>
+      <w:r>
+        <w:rPr>
+          <w:rFonts w:cstheme="minorHAnsi"/>
+          <w:sz w:val="24"/>
+          <w:szCs w:val="24"/>
+        </w:rPr>
+        <w:tab/>
+      </w:r>
+      <w:r>
+        <w:rPr>
+          <w:rFonts w:cstheme="minorHAnsi"/>
+          <w:sz w:val="24"/>
+          <w:szCs w:val="24"/>
         </w:rPr>
         <w:tab/>
         <w:t>using standard output stream (STDOUT).</w:t>
@@ -764,8 +778,8 @@
       <w:pPr>
         <w:rPr>
           <w:rFonts w:cstheme="minorHAnsi"/>
-          <w:sz w:val="28"/>
-          <w:szCs w:val="28"/>
+          <w:sz w:val="24"/>
+          <w:szCs w:val="24"/>
         </w:rPr>
       </w:pPr>
       <w:r>
@@ -773,49 +787,65 @@
           <w:rFonts w:cstheme="minorHAnsi"/>
           <w:b/>
           <w:bCs/>
-          <w:sz w:val="28"/>
-          <w:szCs w:val="28"/>
+          <w:sz w:val="24"/>
+          <w:szCs w:val="24"/>
         </w:rPr>
         <w:t>createStateData() :-</w:t>
       </w:r>
       <w:r>
         <w:rPr>
           <w:rFonts w:cstheme="minorHAnsi"/>
-          <w:sz w:val="28"/>
-          <w:szCs w:val="28"/>
-        </w:rPr>
-        <w:t xml:space="preserve"> This function takes list containing data about all states and </w:t>
-      </w:r>
-    </w:p>
-    <w:p>
-      <w:pPr>
-        <w:rPr>
-          <w:rFonts w:cstheme="minorHAnsi"/>
-          <w:sz w:val="28"/>
-          <w:szCs w:val="28"/>
-        </w:rPr>
-      </w:pPr>
-      <w:r>
-        <w:rPr>
-          <w:rFonts w:cstheme="minorHAnsi"/>
-          <w:sz w:val="28"/>
-          <w:szCs w:val="28"/>
-        </w:rPr>
-        <w:tab/>
-      </w:r>
-      <w:r>
-        <w:rPr>
-          <w:rFonts w:cstheme="minorHAnsi"/>
-          <w:sz w:val="28"/>
-          <w:szCs w:val="28"/>
-        </w:rPr>
-        <w:tab/>
-      </w:r>
-      <w:r>
-        <w:rPr>
-          <w:rFonts w:cstheme="minorHAnsi"/>
-          <w:sz w:val="28"/>
-          <w:szCs w:val="28"/>
+          <w:sz w:val="24"/>
+          <w:szCs w:val="24"/>
+        </w:rPr>
+        <w:t xml:space="preserve"> </w:t>
+      </w:r>
+      <w:r>
+        <w:rPr>
+          <w:rFonts w:cstheme="minorHAnsi"/>
+          <w:sz w:val="24"/>
+          <w:szCs w:val="24"/>
+        </w:rPr>
+        <w:tab/>
+      </w:r>
+      <w:r>
+        <w:rPr>
+          <w:rFonts w:cstheme="minorHAnsi"/>
+          <w:sz w:val="24"/>
+          <w:szCs w:val="24"/>
+        </w:rPr>
+        <w:t xml:space="preserve">This function takes list containing data about all states and </w:t>
+      </w:r>
+    </w:p>
+    <w:p>
+      <w:pPr>
+        <w:rPr>
+          <w:rFonts w:cstheme="minorHAnsi"/>
+          <w:sz w:val="24"/>
+          <w:szCs w:val="24"/>
+        </w:rPr>
+      </w:pPr>
+      <w:r>
+        <w:rPr>
+          <w:rFonts w:cstheme="minorHAnsi"/>
+          <w:sz w:val="24"/>
+          <w:szCs w:val="24"/>
+        </w:rPr>
+        <w:tab/>
+      </w:r>
+      <w:r>
+        <w:rPr>
+          <w:rFonts w:cstheme="minorHAnsi"/>
+          <w:sz w:val="24"/>
+          <w:szCs w:val="24"/>
+        </w:rPr>
+        <w:tab/>
+      </w:r>
+      <w:r>
+        <w:rPr>
+          <w:rFonts w:cstheme="minorHAnsi"/>
+          <w:sz w:val="24"/>
+          <w:szCs w:val="24"/>
         </w:rPr>
         <w:tab/>
         <w:t xml:space="preserve">returns two lists, one containing data about States name </w:t>
@@ -825,31 +855,32 @@
       <w:pPr>
         <w:rPr>
           <w:rFonts w:cstheme="minorHAnsi"/>
-          <w:sz w:val="28"/>
-          <w:szCs w:val="28"/>
-        </w:rPr>
-      </w:pPr>
-      <w:r>
-        <w:rPr>
-          <w:rFonts w:cstheme="minorHAnsi"/>
-          <w:sz w:val="28"/>
-          <w:szCs w:val="28"/>
-        </w:rPr>
-        <w:tab/>
-      </w:r>
-      <w:r>
-        <w:rPr>
-          <w:rFonts w:cstheme="minorHAnsi"/>
-          <w:sz w:val="28"/>
-          <w:szCs w:val="28"/>
-        </w:rPr>
-        <w:tab/>
-      </w:r>
-      <w:r>
-        <w:rPr>
-          <w:rFonts w:cstheme="minorHAnsi"/>
-          <w:sz w:val="28"/>
-          <w:szCs w:val="28"/>
+          <w:sz w:val="24"/>
+          <w:szCs w:val="24"/>
+        </w:rPr>
+      </w:pPr>
+      <w:r>
+        <w:rPr>
+          <w:rFonts w:cstheme="minorHAnsi"/>
+          <w:sz w:val="24"/>
+          <w:szCs w:val="24"/>
+        </w:rPr>
+        <w:lastRenderedPageBreak/>
+        <w:tab/>
+      </w:r>
+      <w:r>
+        <w:rPr>
+          <w:rFonts w:cstheme="minorHAnsi"/>
+          <w:sz w:val="24"/>
+          <w:szCs w:val="24"/>
+        </w:rPr>
+        <w:tab/>
+      </w:r>
+      <w:r>
+        <w:rPr>
+          <w:rFonts w:cstheme="minorHAnsi"/>
+          <w:sz w:val="24"/>
+          <w:szCs w:val="24"/>
         </w:rPr>
         <w:tab/>
         <w:t xml:space="preserve">and </w:t>
@@ -857,24 +888,24 @@
       <w:r>
         <w:rPr>
           <w:rFonts w:cstheme="minorHAnsi"/>
-          <w:sz w:val="28"/>
-          <w:szCs w:val="28"/>
+          <w:sz w:val="24"/>
+          <w:szCs w:val="24"/>
         </w:rPr>
         <w:t xml:space="preserve">another containing numbers of cases in each </w:t>
       </w:r>
       <w:r>
         <w:rPr>
           <w:rFonts w:cstheme="minorHAnsi"/>
-          <w:sz w:val="28"/>
-          <w:szCs w:val="28"/>
+          <w:sz w:val="24"/>
+          <w:szCs w:val="24"/>
         </w:rPr>
         <w:t>state</w:t>
       </w:r>
       <w:r>
         <w:rPr>
           <w:rFonts w:cstheme="minorHAnsi"/>
-          <w:sz w:val="28"/>
-          <w:szCs w:val="28"/>
+          <w:sz w:val="24"/>
+          <w:szCs w:val="24"/>
         </w:rPr>
         <w:t>.</w:t>
       </w:r>
@@ -883,8 +914,8 @@
       <w:pPr>
         <w:rPr>
           <w:rFonts w:cstheme="minorHAnsi"/>
-          <w:sz w:val="28"/>
-          <w:szCs w:val="28"/>
+          <w:sz w:val="24"/>
+          <w:szCs w:val="24"/>
         </w:rPr>
       </w:pPr>
       <w:r>
@@ -892,16 +923,16 @@
           <w:rFonts w:cstheme="minorHAnsi"/>
           <w:b/>
           <w:bCs/>
-          <w:sz w:val="28"/>
-          <w:szCs w:val="28"/>
+          <w:sz w:val="24"/>
+          <w:szCs w:val="24"/>
         </w:rPr>
         <w:t xml:space="preserve">removeTotalCount() :- </w:t>
       </w:r>
       <w:r>
         <w:rPr>
           <w:rFonts w:cstheme="minorHAnsi"/>
-          <w:sz w:val="28"/>
-          <w:szCs w:val="28"/>
+          <w:sz w:val="24"/>
+          <w:szCs w:val="24"/>
         </w:rPr>
         <w:t>This function removes Total count data from the two</w:t>
       </w:r>
@@ -910,31 +941,31 @@
       <w:pPr>
         <w:rPr>
           <w:rFonts w:cstheme="minorHAnsi"/>
-          <w:sz w:val="28"/>
-          <w:szCs w:val="28"/>
-        </w:rPr>
-      </w:pPr>
-      <w:r>
-        <w:rPr>
-          <w:rFonts w:cstheme="minorHAnsi"/>
-          <w:sz w:val="28"/>
-          <w:szCs w:val="28"/>
-        </w:rPr>
-        <w:tab/>
-      </w:r>
-      <w:r>
-        <w:rPr>
-          <w:rFonts w:cstheme="minorHAnsi"/>
-          <w:sz w:val="28"/>
-          <w:szCs w:val="28"/>
-        </w:rPr>
-        <w:tab/>
-      </w:r>
-      <w:r>
-        <w:rPr>
-          <w:rFonts w:cstheme="minorHAnsi"/>
-          <w:sz w:val="28"/>
-          <w:szCs w:val="28"/>
+          <w:sz w:val="24"/>
+          <w:szCs w:val="24"/>
+        </w:rPr>
+      </w:pPr>
+      <w:r>
+        <w:rPr>
+          <w:rFonts w:cstheme="minorHAnsi"/>
+          <w:sz w:val="24"/>
+          <w:szCs w:val="24"/>
+        </w:rPr>
+        <w:tab/>
+      </w:r>
+      <w:r>
+        <w:rPr>
+          <w:rFonts w:cstheme="minorHAnsi"/>
+          <w:sz w:val="24"/>
+          <w:szCs w:val="24"/>
+        </w:rPr>
+        <w:tab/>
+      </w:r>
+      <w:r>
+        <w:rPr>
+          <w:rFonts w:cstheme="minorHAnsi"/>
+          <w:sz w:val="24"/>
+          <w:szCs w:val="24"/>
         </w:rPr>
         <w:tab/>
         <w:t xml:space="preserve">lists returned by above function and then returns the </w:t>
@@ -944,31 +975,31 @@
       <w:pPr>
         <w:rPr>
           <w:rFonts w:cstheme="minorHAnsi"/>
-          <w:sz w:val="28"/>
-          <w:szCs w:val="28"/>
-        </w:rPr>
-      </w:pPr>
-      <w:r>
-        <w:rPr>
-          <w:rFonts w:cstheme="minorHAnsi"/>
-          <w:sz w:val="28"/>
-          <w:szCs w:val="28"/>
-        </w:rPr>
-        <w:tab/>
-      </w:r>
-      <w:r>
-        <w:rPr>
-          <w:rFonts w:cstheme="minorHAnsi"/>
-          <w:sz w:val="28"/>
-          <w:szCs w:val="28"/>
-        </w:rPr>
-        <w:tab/>
-      </w:r>
-      <w:r>
-        <w:rPr>
-          <w:rFonts w:cstheme="minorHAnsi"/>
-          <w:sz w:val="28"/>
-          <w:szCs w:val="28"/>
+          <w:sz w:val="24"/>
+          <w:szCs w:val="24"/>
+        </w:rPr>
+      </w:pPr>
+      <w:r>
+        <w:rPr>
+          <w:rFonts w:cstheme="minorHAnsi"/>
+          <w:sz w:val="24"/>
+          <w:szCs w:val="24"/>
+        </w:rPr>
+        <w:tab/>
+      </w:r>
+      <w:r>
+        <w:rPr>
+          <w:rFonts w:cstheme="minorHAnsi"/>
+          <w:sz w:val="24"/>
+          <w:szCs w:val="24"/>
+        </w:rPr>
+        <w:tab/>
+      </w:r>
+      <w:r>
+        <w:rPr>
+          <w:rFonts w:cstheme="minorHAnsi"/>
+          <w:sz w:val="24"/>
+          <w:szCs w:val="24"/>
         </w:rPr>
         <w:tab/>
         <w:t>modified lists.</w:t>
@@ -979,8 +1010,8 @@
         <w:ind w:left="2160" w:hanging="2160"/>
         <w:rPr>
           <w:rFonts w:cstheme="minorHAnsi"/>
-          <w:sz w:val="28"/>
-          <w:szCs w:val="28"/>
+          <w:sz w:val="24"/>
+          <w:szCs w:val="24"/>
         </w:rPr>
       </w:pPr>
       <w:r>
@@ -988,24 +1019,24 @@
           <w:rFonts w:cstheme="minorHAnsi"/>
           <w:b/>
           <w:bCs/>
-          <w:sz w:val="28"/>
-          <w:szCs w:val="28"/>
+          <w:sz w:val="24"/>
+          <w:szCs w:val="24"/>
         </w:rPr>
         <w:t xml:space="preserve">plotGraph() :- </w:t>
       </w:r>
       <w:r>
         <w:rPr>
           <w:rFonts w:cstheme="minorHAnsi"/>
-          <w:sz w:val="28"/>
-          <w:szCs w:val="28"/>
+          <w:sz w:val="24"/>
+          <w:szCs w:val="24"/>
         </w:rPr>
         <w:t xml:space="preserve"> </w:t>
       </w:r>
       <w:r>
         <w:rPr>
           <w:rFonts w:cstheme="minorHAnsi"/>
-          <w:sz w:val="28"/>
-          <w:szCs w:val="28"/>
+          <w:sz w:val="24"/>
+          <w:szCs w:val="24"/>
         </w:rPr>
         <w:tab/>
         <w:t>This function takes 3 lists containing Serial number, States name, and number of Cases in Each state. It uses matplotlib</w:t>
@@ -1016,8 +1047,8 @@
         <w:ind w:left="2160" w:hanging="2160"/>
         <w:rPr>
           <w:rFonts w:cstheme="minorHAnsi"/>
-          <w:sz w:val="28"/>
-          <w:szCs w:val="28"/>
+          <w:sz w:val="24"/>
+          <w:szCs w:val="24"/>
         </w:rPr>
       </w:pPr>
       <w:r>
@@ -1025,16 +1056,16 @@
           <w:rFonts w:cstheme="minorHAnsi"/>
           <w:b/>
           <w:bCs/>
-          <w:sz w:val="28"/>
-          <w:szCs w:val="28"/>
-        </w:rPr>
-        <w:tab/>
-      </w:r>
-      <w:r>
-        <w:rPr>
-          <w:rFonts w:cstheme="minorHAnsi"/>
-          <w:sz w:val="28"/>
-          <w:szCs w:val="28"/>
+          <w:sz w:val="24"/>
+          <w:szCs w:val="24"/>
+        </w:rPr>
+        <w:tab/>
+      </w:r>
+      <w:r>
+        <w:rPr>
+          <w:rFonts w:cstheme="minorHAnsi"/>
+          <w:sz w:val="24"/>
+          <w:szCs w:val="24"/>
         </w:rPr>
         <w:t>to plot the graph.</w:t>
       </w:r>
@@ -1043,65 +1074,73 @@
       <w:pPr>
         <w:rPr>
           <w:rFonts w:cstheme="minorHAnsi"/>
-          <w:sz w:val="28"/>
-          <w:szCs w:val="28"/>
-        </w:rPr>
-      </w:pPr>
-      <w:r>
-        <w:rPr>
-          <w:rFonts w:cstheme="minorHAnsi"/>
-          <w:sz w:val="28"/>
-          <w:szCs w:val="28"/>
-        </w:rPr>
-        <w:t xml:space="preserve">And, at the end there is </w:t>
+          <w:sz w:val="24"/>
+          <w:szCs w:val="24"/>
+        </w:rPr>
+      </w:pPr>
+      <w:r>
+        <w:rPr>
+          <w:rFonts w:cstheme="minorHAnsi"/>
+          <w:sz w:val="24"/>
+          <w:szCs w:val="24"/>
+        </w:rPr>
+        <w:t>At</w:t>
+      </w:r>
+      <w:r>
+        <w:rPr>
+          <w:rFonts w:cstheme="minorHAnsi"/>
+          <w:sz w:val="24"/>
+          <w:szCs w:val="24"/>
+        </w:rPr>
+        <w:t xml:space="preserve"> the end there is </w:t>
       </w:r>
       <w:r>
         <w:rPr>
           <w:rFonts w:cstheme="minorHAnsi"/>
           <w:b/>
           <w:bCs/>
-          <w:sz w:val="28"/>
-          <w:szCs w:val="28"/>
+          <w:sz w:val="24"/>
+          <w:szCs w:val="24"/>
         </w:rPr>
         <w:t>main()</w:t>
       </w:r>
       <w:r>
         <w:rPr>
           <w:rFonts w:cstheme="minorHAnsi"/>
-          <w:sz w:val="28"/>
-          <w:szCs w:val="28"/>
+          <w:sz w:val="24"/>
+          <w:szCs w:val="24"/>
         </w:rPr>
         <w:t xml:space="preserve"> function that calls all these functions mentioned above in order. The best thing above this Script is that it can be further expanded to include </w:t>
       </w:r>
       <w:r>
         <w:rPr>
           <w:rFonts w:cstheme="minorHAnsi"/>
-          <w:sz w:val="28"/>
-          <w:szCs w:val="28"/>
+          <w:sz w:val="24"/>
+          <w:szCs w:val="24"/>
         </w:rPr>
         <w:t xml:space="preserve">other </w:t>
       </w:r>
       <w:r>
         <w:rPr>
           <w:rFonts w:cstheme="minorHAnsi"/>
-          <w:sz w:val="28"/>
-          <w:szCs w:val="28"/>
+          <w:sz w:val="24"/>
+          <w:szCs w:val="24"/>
         </w:rPr>
         <w:t xml:space="preserve">features </w:t>
       </w:r>
       <w:r>
         <w:rPr>
           <w:rFonts w:cstheme="minorHAnsi"/>
-          <w:sz w:val="28"/>
-          <w:szCs w:val="28"/>
+          <w:sz w:val="24"/>
+          <w:szCs w:val="24"/>
         </w:rPr>
         <w:t>like visualizing data on map of India, or using heat map instead of bar graphs</w:t>
       </w:r>
       <w:r>
         <w:rPr>
           <w:rFonts w:cstheme="minorHAnsi"/>
-          <w:sz w:val="28"/>
-          <w:szCs w:val="28"/>
+          <w:sz w:val="24"/>
+          <w:szCs w:val="24"/>
         </w:rPr>
         <w:t>, etc.</w:t>
       </w:r>
@@ -1110,15 +1149,40 @@
       <w:pPr>
         <w:rPr>
           <w:rFonts w:cstheme="minorHAnsi"/>
-          <w:sz w:val="28"/>
-          <w:szCs w:val="28"/>
-        </w:rPr>
-      </w:pPr>
-      <w:r>
-        <w:rPr>
-          <w:rFonts w:cstheme="minorHAnsi"/>
-          <w:sz w:val="28"/>
-          <w:szCs w:val="28"/>
+          <w:sz w:val="24"/>
+          <w:szCs w:val="24"/>
+        </w:rPr>
+      </w:pPr>
+      <w:r>
+        <w:rPr>
+          <w:rFonts w:cstheme="minorHAnsi"/>
+          <w:sz w:val="24"/>
+          <w:szCs w:val="24"/>
+        </w:rPr>
+        <w:t xml:space="preserve">The big advantage of using this script </w:t>
+      </w:r>
+      <w:r>
+        <w:rPr>
+          <w:rFonts w:cstheme="minorHAnsi"/>
+          <w:sz w:val="24"/>
+          <w:szCs w:val="24"/>
+        </w:rPr>
+        <w:t>rather than going on site directly is that, one can visualize the data in their own way and also the simplicity of getting current stats using just one click of running the script.</w:t>
+      </w:r>
+    </w:p>
+    <w:p>
+      <w:pPr>
+        <w:rPr>
+          <w:rFonts w:cstheme="minorHAnsi"/>
+          <w:sz w:val="24"/>
+          <w:szCs w:val="24"/>
+        </w:rPr>
+      </w:pPr>
+      <w:r>
+        <w:rPr>
+          <w:rFonts w:cstheme="minorHAnsi"/>
+          <w:sz w:val="24"/>
+          <w:szCs w:val="24"/>
         </w:rPr>
         <w:t xml:space="preserve">Finally, you can check the code here :- </w:t>
       </w:r>
@@ -1126,19 +1190,12 @@
         <w:r>
           <w:rPr>
             <w:rStyle w:val="Hyperlink"/>
+            <w:sz w:val="24"/>
+            <w:szCs w:val="24"/>
           </w:rPr>
           <w:t>https://github.com/ujjukumar/Small-Projects/tree/master/COVID-19%20India%20live%20status</w:t>
         </w:r>
       </w:hyperlink>
-    </w:p>
-    <w:p>
-      <w:pPr>
-        <w:rPr>
-          <w:rFonts w:cstheme="minorHAnsi"/>
-          <w:sz w:val="28"/>
-          <w:szCs w:val="28"/>
-        </w:rPr>
-      </w:pPr>
     </w:p>
     <w:p>
       <w:pPr>
@@ -1157,52 +1214,30 @@
           <w:szCs w:val="28"/>
           <w:u w:val="single"/>
         </w:rPr>
-        <w:t>Stats (</w:t>
-      </w:r>
-      <w:r>
-        <w:rPr>
-          <w:rFonts w:cstheme="minorHAnsi"/>
-          <w:b/>
-          <w:bCs/>
-          <w:sz w:val="28"/>
-          <w:szCs w:val="28"/>
-          <w:u w:val="single"/>
-        </w:rPr>
-        <w:t xml:space="preserve">As of April 28, 2020 </w:t>
-      </w:r>
-      <w:r>
-        <w:rPr>
-          <w:rFonts w:cstheme="minorHAnsi"/>
-          <w:b/>
-          <w:bCs/>
-          <w:sz w:val="28"/>
-          <w:szCs w:val="28"/>
-          <w:u w:val="single"/>
-        </w:rPr>
-        <w:t xml:space="preserve">):-  </w:t>
-      </w:r>
-    </w:p>
-    <w:p>
-      <w:pPr>
-        <w:rPr>
-          <w:rFonts w:cstheme="minorHAnsi"/>
-          <w:sz w:val="28"/>
-          <w:szCs w:val="28"/>
-        </w:rPr>
-      </w:pPr>
-      <w:r>
-        <w:rPr>
-          <w:rFonts w:cstheme="minorHAnsi"/>
-          <w:sz w:val="28"/>
-          <w:szCs w:val="28"/>
+        <w:t xml:space="preserve">Stats (As of April 28, 2020 ):-  </w:t>
+      </w:r>
+    </w:p>
+    <w:p>
+      <w:pPr>
+        <w:rPr>
+          <w:rFonts w:cstheme="minorHAnsi"/>
+          <w:sz w:val="24"/>
+          <w:szCs w:val="24"/>
+        </w:rPr>
+      </w:pPr>
+      <w:r>
+        <w:rPr>
+          <w:rFonts w:cstheme="minorHAnsi"/>
+          <w:sz w:val="24"/>
+          <w:szCs w:val="24"/>
         </w:rPr>
         <w:t xml:space="preserve">From MoHFW site :- </w:t>
       </w:r>
       <w:r>
         <w:rPr>
           <w:rFonts w:cstheme="minorHAnsi"/>
-          <w:sz w:val="28"/>
-          <w:szCs w:val="28"/>
+          <w:sz w:val="24"/>
+          <w:szCs w:val="24"/>
         </w:rPr>
         <w:tab/>
         <w:t>Total confirmed cases = 29435</w:t>
@@ -1212,39 +1247,39 @@
       <w:pPr>
         <w:rPr>
           <w:rFonts w:cstheme="minorHAnsi"/>
-          <w:sz w:val="28"/>
-          <w:szCs w:val="28"/>
-        </w:rPr>
-      </w:pPr>
-      <w:r>
-        <w:rPr>
-          <w:rFonts w:cstheme="minorHAnsi"/>
-          <w:sz w:val="28"/>
-          <w:szCs w:val="28"/>
-        </w:rPr>
-        <w:tab/>
-      </w:r>
-      <w:r>
-        <w:rPr>
-          <w:rFonts w:cstheme="minorHAnsi"/>
-          <w:sz w:val="28"/>
-          <w:szCs w:val="28"/>
-        </w:rPr>
-        <w:tab/>
-      </w:r>
-      <w:r>
-        <w:rPr>
-          <w:rFonts w:cstheme="minorHAnsi"/>
-          <w:sz w:val="28"/>
-          <w:szCs w:val="28"/>
-        </w:rPr>
-        <w:tab/>
-      </w:r>
-      <w:r>
-        <w:rPr>
-          <w:rFonts w:cstheme="minorHAnsi"/>
-          <w:sz w:val="28"/>
-          <w:szCs w:val="28"/>
+          <w:sz w:val="24"/>
+          <w:szCs w:val="24"/>
+        </w:rPr>
+      </w:pPr>
+      <w:r>
+        <w:rPr>
+          <w:rFonts w:cstheme="minorHAnsi"/>
+          <w:sz w:val="24"/>
+          <w:szCs w:val="24"/>
+        </w:rPr>
+        <w:tab/>
+      </w:r>
+      <w:r>
+        <w:rPr>
+          <w:rFonts w:cstheme="minorHAnsi"/>
+          <w:sz w:val="24"/>
+          <w:szCs w:val="24"/>
+        </w:rPr>
+        <w:tab/>
+      </w:r>
+      <w:r>
+        <w:rPr>
+          <w:rFonts w:cstheme="minorHAnsi"/>
+          <w:sz w:val="24"/>
+          <w:szCs w:val="24"/>
+        </w:rPr>
+        <w:tab/>
+      </w:r>
+      <w:r>
+        <w:rPr>
+          <w:rFonts w:cstheme="minorHAnsi"/>
+          <w:sz w:val="24"/>
+          <w:szCs w:val="24"/>
         </w:rPr>
         <w:tab/>
         <w:t>Total Cured = 6869</w:t>
@@ -1254,39 +1289,39 @@
       <w:pPr>
         <w:rPr>
           <w:rFonts w:cstheme="minorHAnsi"/>
-          <w:sz w:val="28"/>
-          <w:szCs w:val="28"/>
-        </w:rPr>
-      </w:pPr>
-      <w:r>
-        <w:rPr>
-          <w:rFonts w:cstheme="minorHAnsi"/>
-          <w:sz w:val="28"/>
-          <w:szCs w:val="28"/>
-        </w:rPr>
-        <w:tab/>
-      </w:r>
-      <w:r>
-        <w:rPr>
-          <w:rFonts w:cstheme="minorHAnsi"/>
-          <w:sz w:val="28"/>
-          <w:szCs w:val="28"/>
-        </w:rPr>
-        <w:tab/>
-      </w:r>
-      <w:r>
-        <w:rPr>
-          <w:rFonts w:cstheme="minorHAnsi"/>
-          <w:sz w:val="28"/>
-          <w:szCs w:val="28"/>
-        </w:rPr>
-        <w:tab/>
-      </w:r>
-      <w:r>
-        <w:rPr>
-          <w:rFonts w:cstheme="minorHAnsi"/>
-          <w:sz w:val="28"/>
-          <w:szCs w:val="28"/>
+          <w:sz w:val="24"/>
+          <w:szCs w:val="24"/>
+        </w:rPr>
+      </w:pPr>
+      <w:r>
+        <w:rPr>
+          <w:rFonts w:cstheme="minorHAnsi"/>
+          <w:sz w:val="24"/>
+          <w:szCs w:val="24"/>
+        </w:rPr>
+        <w:tab/>
+      </w:r>
+      <w:r>
+        <w:rPr>
+          <w:rFonts w:cstheme="minorHAnsi"/>
+          <w:sz w:val="24"/>
+          <w:szCs w:val="24"/>
+        </w:rPr>
+        <w:tab/>
+      </w:r>
+      <w:r>
+        <w:rPr>
+          <w:rFonts w:cstheme="minorHAnsi"/>
+          <w:sz w:val="24"/>
+          <w:szCs w:val="24"/>
+        </w:rPr>
+        <w:tab/>
+      </w:r>
+      <w:r>
+        <w:rPr>
+          <w:rFonts w:cstheme="minorHAnsi"/>
+          <w:sz w:val="24"/>
+          <w:szCs w:val="24"/>
         </w:rPr>
         <w:tab/>
         <w:t>Total Death = 934</w:t>
@@ -1296,40 +1331,33 @@
       <w:pPr>
         <w:rPr>
           <w:rFonts w:cstheme="minorHAnsi"/>
-          <w:sz w:val="28"/>
-          <w:szCs w:val="28"/>
-        </w:rPr>
-      </w:pPr>
-      <w:r>
-        <w:rPr>
-          <w:rFonts w:cstheme="minorHAnsi"/>
-          <w:sz w:val="28"/>
-          <w:szCs w:val="28"/>
+          <w:sz w:val="24"/>
+          <w:szCs w:val="24"/>
+        </w:rPr>
+      </w:pPr>
+      <w:r>
+        <w:rPr>
+          <w:rFonts w:cstheme="minorHAnsi"/>
+          <w:sz w:val="24"/>
+          <w:szCs w:val="24"/>
         </w:rPr>
         <w:t xml:space="preserve">From the Script :- </w:t>
       </w:r>
       <w:r>
         <w:rPr>
           <w:rFonts w:cstheme="minorHAnsi"/>
-          <w:sz w:val="28"/>
-          <w:szCs w:val="28"/>
-        </w:rPr>
-        <w:tab/>
-      </w:r>
-      <w:r>
-        <w:rPr>
-          <w:rFonts w:cstheme="minorHAnsi"/>
-          <w:sz w:val="28"/>
-          <w:szCs w:val="28"/>
-        </w:rPr>
-        <w:tab/>
-      </w:r>
-      <w:r>
-        <w:rPr>
-          <w:rFonts w:cstheme="minorHAnsi"/>
-          <w:sz w:val="28"/>
-          <w:szCs w:val="28"/>
-        </w:rPr>
+          <w:sz w:val="24"/>
+          <w:szCs w:val="24"/>
+        </w:rPr>
+        <w:tab/>
+      </w:r>
+      <w:r>
+        <w:rPr>
+          <w:rFonts w:cstheme="minorHAnsi"/>
+          <w:sz w:val="24"/>
+          <w:szCs w:val="24"/>
+        </w:rPr>
+        <w:tab/>
         <w:t>Total confirmed cases = 29435</w:t>
       </w:r>
     </w:p>
@@ -1337,39 +1365,39 @@
       <w:pPr>
         <w:rPr>
           <w:rFonts w:cstheme="minorHAnsi"/>
-          <w:sz w:val="28"/>
-          <w:szCs w:val="28"/>
-        </w:rPr>
-      </w:pPr>
-      <w:r>
-        <w:rPr>
-          <w:rFonts w:cstheme="minorHAnsi"/>
-          <w:sz w:val="28"/>
-          <w:szCs w:val="28"/>
-        </w:rPr>
-        <w:tab/>
-      </w:r>
-      <w:r>
-        <w:rPr>
-          <w:rFonts w:cstheme="minorHAnsi"/>
-          <w:sz w:val="28"/>
-          <w:szCs w:val="28"/>
-        </w:rPr>
-        <w:tab/>
-      </w:r>
-      <w:r>
-        <w:rPr>
-          <w:rFonts w:cstheme="minorHAnsi"/>
-          <w:sz w:val="28"/>
-          <w:szCs w:val="28"/>
-        </w:rPr>
-        <w:tab/>
-      </w:r>
-      <w:r>
-        <w:rPr>
-          <w:rFonts w:cstheme="minorHAnsi"/>
-          <w:sz w:val="28"/>
-          <w:szCs w:val="28"/>
+          <w:sz w:val="24"/>
+          <w:szCs w:val="24"/>
+        </w:rPr>
+      </w:pPr>
+      <w:r>
+        <w:rPr>
+          <w:rFonts w:cstheme="minorHAnsi"/>
+          <w:sz w:val="24"/>
+          <w:szCs w:val="24"/>
+        </w:rPr>
+        <w:tab/>
+      </w:r>
+      <w:r>
+        <w:rPr>
+          <w:rFonts w:cstheme="minorHAnsi"/>
+          <w:sz w:val="24"/>
+          <w:szCs w:val="24"/>
+        </w:rPr>
+        <w:tab/>
+      </w:r>
+      <w:r>
+        <w:rPr>
+          <w:rFonts w:cstheme="minorHAnsi"/>
+          <w:sz w:val="24"/>
+          <w:szCs w:val="24"/>
+        </w:rPr>
+        <w:tab/>
+      </w:r>
+      <w:r>
+        <w:rPr>
+          <w:rFonts w:cstheme="minorHAnsi"/>
+          <w:sz w:val="24"/>
+          <w:szCs w:val="24"/>
         </w:rPr>
         <w:tab/>
         <w:t>Total Cured = 6869</w:t>
@@ -1379,39 +1407,39 @@
       <w:pPr>
         <w:rPr>
           <w:rFonts w:cstheme="minorHAnsi"/>
-          <w:sz w:val="28"/>
-          <w:szCs w:val="28"/>
-        </w:rPr>
-      </w:pPr>
-      <w:r>
-        <w:rPr>
-          <w:rFonts w:cstheme="minorHAnsi"/>
-          <w:sz w:val="28"/>
-          <w:szCs w:val="28"/>
-        </w:rPr>
-        <w:tab/>
-      </w:r>
-      <w:r>
-        <w:rPr>
-          <w:rFonts w:cstheme="minorHAnsi"/>
-          <w:sz w:val="28"/>
-          <w:szCs w:val="28"/>
-        </w:rPr>
-        <w:tab/>
-      </w:r>
-      <w:r>
-        <w:rPr>
-          <w:rFonts w:cstheme="minorHAnsi"/>
-          <w:sz w:val="28"/>
-          <w:szCs w:val="28"/>
-        </w:rPr>
-        <w:tab/>
-      </w:r>
-      <w:r>
-        <w:rPr>
-          <w:rFonts w:cstheme="minorHAnsi"/>
-          <w:sz w:val="28"/>
-          <w:szCs w:val="28"/>
+          <w:sz w:val="24"/>
+          <w:szCs w:val="24"/>
+        </w:rPr>
+      </w:pPr>
+      <w:r>
+        <w:rPr>
+          <w:rFonts w:cstheme="minorHAnsi"/>
+          <w:sz w:val="24"/>
+          <w:szCs w:val="24"/>
+        </w:rPr>
+        <w:tab/>
+      </w:r>
+      <w:r>
+        <w:rPr>
+          <w:rFonts w:cstheme="minorHAnsi"/>
+          <w:sz w:val="24"/>
+          <w:szCs w:val="24"/>
+        </w:rPr>
+        <w:tab/>
+      </w:r>
+      <w:r>
+        <w:rPr>
+          <w:rFonts w:cstheme="minorHAnsi"/>
+          <w:sz w:val="24"/>
+          <w:szCs w:val="24"/>
+        </w:rPr>
+        <w:tab/>
+      </w:r>
+      <w:r>
+        <w:rPr>
+          <w:rFonts w:cstheme="minorHAnsi"/>
+          <w:sz w:val="24"/>
+          <w:szCs w:val="24"/>
         </w:rPr>
         <w:tab/>
         <w:t>Total Death = 934</w:t>
@@ -1421,39 +1449,39 @@
       <w:pPr>
         <w:rPr>
           <w:rFonts w:cstheme="minorHAnsi"/>
-          <w:sz w:val="28"/>
-          <w:szCs w:val="28"/>
-        </w:rPr>
-      </w:pPr>
-      <w:r>
-        <w:rPr>
-          <w:rFonts w:cstheme="minorHAnsi"/>
-          <w:sz w:val="28"/>
-          <w:szCs w:val="28"/>
-        </w:rPr>
-        <w:tab/>
-      </w:r>
-      <w:r>
-        <w:rPr>
-          <w:rFonts w:cstheme="minorHAnsi"/>
-          <w:sz w:val="28"/>
-          <w:szCs w:val="28"/>
-        </w:rPr>
-        <w:tab/>
-      </w:r>
-      <w:r>
-        <w:rPr>
-          <w:rFonts w:cstheme="minorHAnsi"/>
-          <w:sz w:val="28"/>
-          <w:szCs w:val="28"/>
-        </w:rPr>
-        <w:tab/>
-      </w:r>
-      <w:r>
-        <w:rPr>
-          <w:rFonts w:cstheme="minorHAnsi"/>
-          <w:sz w:val="28"/>
-          <w:szCs w:val="28"/>
+          <w:sz w:val="24"/>
+          <w:szCs w:val="24"/>
+        </w:rPr>
+      </w:pPr>
+      <w:r>
+        <w:rPr>
+          <w:rFonts w:cstheme="minorHAnsi"/>
+          <w:sz w:val="24"/>
+          <w:szCs w:val="24"/>
+        </w:rPr>
+        <w:tab/>
+      </w:r>
+      <w:r>
+        <w:rPr>
+          <w:rFonts w:cstheme="minorHAnsi"/>
+          <w:sz w:val="24"/>
+          <w:szCs w:val="24"/>
+        </w:rPr>
+        <w:tab/>
+      </w:r>
+      <w:r>
+        <w:rPr>
+          <w:rFonts w:cstheme="minorHAnsi"/>
+          <w:sz w:val="24"/>
+          <w:szCs w:val="24"/>
+        </w:rPr>
+        <w:tab/>
+      </w:r>
+      <w:r>
+        <w:rPr>
+          <w:rFonts w:cstheme="minorHAnsi"/>
+          <w:sz w:val="24"/>
+          <w:szCs w:val="24"/>
         </w:rPr>
         <w:tab/>
         <w:t>(same as from MoHFW site)</w:t>

</xml_diff>